<commit_message>
Docs: Adding cover letter body
adding body to the cover letter and information about zliien company
</commit_message>
<xml_diff>
--- a/CoverLetter.docx
+++ b/CoverLetter.docx
@@ -203,17 +203,16 @@
         <w:ind w:left="0"/>
         <w:jc w:val="right"/>
         <w:rPr>
+          <w:rtl/>
+          <w:lang w:bidi="ar-EG"/>
+        </w:rPr>
+      </w:pPr>
+      <w:r>
+        <w:rPr>
           <w:rFonts w:hint="cs"/>
           <w:rtl/>
           <w:lang w:bidi="ar-EG"/>
         </w:rPr>
-      </w:pPr>
-      <w:r>
-        <w:rPr>
-          <w:rFonts w:hint="cs"/>
-          <w:rtl/>
-          <w:lang w:bidi="ar-EG"/>
-        </w:rPr>
         <w:t>ــــــــــــــــــــــــــــــــــــــــــــــــــــــــــــــــــــــــــــــــــــــــــــــــــــــــــــــــــــــــــــــــــــــــــــــــــــــــــــــــــــــــــــــــــــــــــــــــ</w:t>
       </w:r>
     </w:p>
@@ -221,7 +220,6 @@
       <w:pPr>
         <w:ind w:left="0"/>
         <w:rPr>
-          <w:rFonts w:hint="cs"/>
           <w:rtl/>
           <w:lang w:bidi="ar-EG"/>
         </w:rPr>
@@ -612,20 +610,106 @@
           <w:szCs w:val="24"/>
           <w:lang w:bidi="ar-EG"/>
         </w:rPr>
-        <w:t xml:space="preserve"> infrastructure and security engineer at Egyptian Cloud Computer Center (EC3). </w:t>
-      </w:r>
+        <w:t xml:space="preserve"> infrastructure and security engineer at Egyptian Cloud Computer Center (EC3).  </w:t>
+      </w:r>
+    </w:p>
+    <w:p>
+      <w:pPr>
+        <w:ind w:left="0"/>
+        <w:rPr>
+          <w:rFonts w:asciiTheme="minorBidi" w:hAnsiTheme="minorBidi"/>
+          <w:color w:val="000000" w:themeColor="text1"/>
+          <w:sz w:val="24"/>
+          <w:szCs w:val="24"/>
+          <w:lang w:bidi="ar-EG"/>
+        </w:rPr>
+      </w:pPr>
+      <w:r>
+        <w:rPr>
+          <w:rFonts w:ascii="Cambria" w:hAnsi="Cambria"/>
+          <w:color w:val="000000"/>
+          <w:shd w:val="clear" w:color="auto" w:fill="FFFFFF"/>
+        </w:rPr>
+        <w:t>According to my research</w:t>
+      </w:r>
+      <w:proofErr w:type="gramStart"/>
+      <w:r>
+        <w:rPr>
+          <w:rFonts w:ascii="Cambria" w:hAnsi="Cambria"/>
+          <w:color w:val="000000"/>
+          <w:shd w:val="clear" w:color="auto" w:fill="FFFFFF"/>
+        </w:rPr>
+        <w:t>,</w:t>
+      </w:r>
+      <w:r>
+        <w:rPr>
+          <w:rFonts w:ascii="Cambria" w:hAnsi="Cambria"/>
+          <w:color w:val="000000"/>
+          <w:shd w:val="clear" w:color="auto" w:fill="FFFFFF"/>
+        </w:rPr>
+        <w:t xml:space="preserve">  </w:t>
+      </w:r>
+      <w:proofErr w:type="spellStart"/>
+      <w:r>
+        <w:rPr>
+          <w:rFonts w:ascii="Cambria" w:hAnsi="Cambria"/>
+          <w:color w:val="000000"/>
+          <w:shd w:val="clear" w:color="auto" w:fill="FFFFFF"/>
+        </w:rPr>
+        <w:t>Zlien</w:t>
+      </w:r>
+      <w:proofErr w:type="spellEnd"/>
+      <w:proofErr w:type="gramEnd"/>
+      <w:r>
+        <w:rPr>
+          <w:rFonts w:ascii="Cambria" w:hAnsi="Cambria"/>
+          <w:color w:val="000000"/>
+          <w:shd w:val="clear" w:color="auto" w:fill="FFFFFF"/>
+        </w:rPr>
+        <w:t xml:space="preserve"> company has </w:t>
+      </w:r>
+      <w:r>
+        <w:rPr>
+          <w:rFonts w:ascii="Cambria" w:hAnsi="Cambria"/>
+          <w:color w:val="000000"/>
+          <w:shd w:val="clear" w:color="auto" w:fill="FFFFFF"/>
+        </w:rPr>
+        <w:t>managed to increase its project load each quarter and strengthen its already laudable position in the industry</w:t>
+      </w:r>
+      <w:r>
+        <w:rPr>
+          <w:rFonts w:ascii="Cambria" w:hAnsi="Cambria"/>
+          <w:color w:val="000000"/>
+          <w:shd w:val="clear" w:color="auto" w:fill="FFFFFF"/>
+        </w:rPr>
+        <w:t xml:space="preserve"> of Marketing, Advertising and Computer Software.</w:t>
+      </w:r>
+    </w:p>
+    <w:p>
+      <w:pPr>
+        <w:ind w:left="0"/>
+        <w:rPr>
+          <w:rFonts w:asciiTheme="minorBidi" w:hAnsiTheme="minorBidi"/>
+          <w:color w:val="000000" w:themeColor="text1"/>
+          <w:sz w:val="24"/>
+          <w:szCs w:val="24"/>
+          <w:lang w:bidi="ar-EG"/>
+        </w:rPr>
+      </w:pPr>
+    </w:p>
+    <w:p>
+      <w:pPr>
+        <w:ind w:left="0"/>
+        <w:rPr>
+          <w:rFonts w:asciiTheme="minorBidi" w:hAnsiTheme="minorBidi"/>
+          <w:color w:val="000000" w:themeColor="text1"/>
+          <w:sz w:val="24"/>
+          <w:szCs w:val="24"/>
+          <w:lang w:bidi="ar-EG"/>
+        </w:rPr>
+      </w:pPr>
       <w:bookmarkStart w:id="0" w:name="_GoBack"/>
       <w:bookmarkEnd w:id="0"/>
-      <w:r>
-        <w:rPr>
-          <w:rFonts w:asciiTheme="minorBidi" w:hAnsiTheme="minorBidi"/>
-          <w:color w:val="000000" w:themeColor="text1"/>
-          <w:sz w:val="24"/>
-          <w:szCs w:val="24"/>
-          <w:lang w:bidi="ar-EG"/>
-        </w:rPr>
-        <w:t xml:space="preserve"> </w:t>
-      </w:r>
     </w:p>
     <w:sectPr>
       <w:headerReference w:type="default" r:id="rId8"/>
@@ -974,6 +1058,155 @@
       </w:rPr>
     </w:lvl>
   </w:abstractNum>
+  <w:abstractNum w:abstractNumId="4">
+    <w:nsid w:val="6F276953"/>
+    <w:multiLevelType w:val="multilevel"/>
+    <w:tmpl w:val="DC7AE17E"/>
+    <w:lvl w:ilvl="0">
+      <w:start w:val="1"/>
+      <w:numFmt w:val="bullet"/>
+      <w:lvlText w:val=""/>
+      <w:lvlJc w:val="left"/>
+      <w:pPr>
+        <w:tabs>
+          <w:tab w:val="num" w:pos="720"/>
+        </w:tabs>
+        <w:ind w:left="720" w:hanging="360"/>
+      </w:pPr>
+      <w:rPr>
+        <w:rFonts w:ascii="Symbol" w:hAnsi="Symbol" w:hint="default"/>
+        <w:sz w:val="20"/>
+      </w:rPr>
+    </w:lvl>
+    <w:lvl w:ilvl="1" w:tentative="1">
+      <w:start w:val="1"/>
+      <w:numFmt w:val="bullet"/>
+      <w:lvlText w:val="o"/>
+      <w:lvlJc w:val="left"/>
+      <w:pPr>
+        <w:tabs>
+          <w:tab w:val="num" w:pos="1440"/>
+        </w:tabs>
+        <w:ind w:left="1440" w:hanging="360"/>
+      </w:pPr>
+      <w:rPr>
+        <w:rFonts w:ascii="Courier New" w:hAnsi="Courier New" w:hint="default"/>
+        <w:sz w:val="20"/>
+      </w:rPr>
+    </w:lvl>
+    <w:lvl w:ilvl="2" w:tentative="1">
+      <w:start w:val="1"/>
+      <w:numFmt w:val="bullet"/>
+      <w:lvlText w:val=""/>
+      <w:lvlJc w:val="left"/>
+      <w:pPr>
+        <w:tabs>
+          <w:tab w:val="num" w:pos="2160"/>
+        </w:tabs>
+        <w:ind w:left="2160" w:hanging="360"/>
+      </w:pPr>
+      <w:rPr>
+        <w:rFonts w:ascii="Wingdings" w:hAnsi="Wingdings" w:hint="default"/>
+        <w:sz w:val="20"/>
+      </w:rPr>
+    </w:lvl>
+    <w:lvl w:ilvl="3" w:tentative="1">
+      <w:start w:val="1"/>
+      <w:numFmt w:val="bullet"/>
+      <w:lvlText w:val=""/>
+      <w:lvlJc w:val="left"/>
+      <w:pPr>
+        <w:tabs>
+          <w:tab w:val="num" w:pos="2880"/>
+        </w:tabs>
+        <w:ind w:left="2880" w:hanging="360"/>
+      </w:pPr>
+      <w:rPr>
+        <w:rFonts w:ascii="Wingdings" w:hAnsi="Wingdings" w:hint="default"/>
+        <w:sz w:val="20"/>
+      </w:rPr>
+    </w:lvl>
+    <w:lvl w:ilvl="4" w:tentative="1">
+      <w:start w:val="1"/>
+      <w:numFmt w:val="bullet"/>
+      <w:lvlText w:val=""/>
+      <w:lvlJc w:val="left"/>
+      <w:pPr>
+        <w:tabs>
+          <w:tab w:val="num" w:pos="3600"/>
+        </w:tabs>
+        <w:ind w:left="3600" w:hanging="360"/>
+      </w:pPr>
+      <w:rPr>
+        <w:rFonts w:ascii="Wingdings" w:hAnsi="Wingdings" w:hint="default"/>
+        <w:sz w:val="20"/>
+      </w:rPr>
+    </w:lvl>
+    <w:lvl w:ilvl="5" w:tentative="1">
+      <w:start w:val="1"/>
+      <w:numFmt w:val="bullet"/>
+      <w:lvlText w:val=""/>
+      <w:lvlJc w:val="left"/>
+      <w:pPr>
+        <w:tabs>
+          <w:tab w:val="num" w:pos="4320"/>
+        </w:tabs>
+        <w:ind w:left="4320" w:hanging="360"/>
+      </w:pPr>
+      <w:rPr>
+        <w:rFonts w:ascii="Wingdings" w:hAnsi="Wingdings" w:hint="default"/>
+        <w:sz w:val="20"/>
+      </w:rPr>
+    </w:lvl>
+    <w:lvl w:ilvl="6" w:tentative="1">
+      <w:start w:val="1"/>
+      <w:numFmt w:val="bullet"/>
+      <w:lvlText w:val=""/>
+      <w:lvlJc w:val="left"/>
+      <w:pPr>
+        <w:tabs>
+          <w:tab w:val="num" w:pos="5040"/>
+        </w:tabs>
+        <w:ind w:left="5040" w:hanging="360"/>
+      </w:pPr>
+      <w:rPr>
+        <w:rFonts w:ascii="Wingdings" w:hAnsi="Wingdings" w:hint="default"/>
+        <w:sz w:val="20"/>
+      </w:rPr>
+    </w:lvl>
+    <w:lvl w:ilvl="7" w:tentative="1">
+      <w:start w:val="1"/>
+      <w:numFmt w:val="bullet"/>
+      <w:lvlText w:val=""/>
+      <w:lvlJc w:val="left"/>
+      <w:pPr>
+        <w:tabs>
+          <w:tab w:val="num" w:pos="5760"/>
+        </w:tabs>
+        <w:ind w:left="5760" w:hanging="360"/>
+      </w:pPr>
+      <w:rPr>
+        <w:rFonts w:ascii="Wingdings" w:hAnsi="Wingdings" w:hint="default"/>
+        <w:sz w:val="20"/>
+      </w:rPr>
+    </w:lvl>
+    <w:lvl w:ilvl="8" w:tentative="1">
+      <w:start w:val="1"/>
+      <w:numFmt w:val="bullet"/>
+      <w:lvlText w:val=""/>
+      <w:lvlJc w:val="left"/>
+      <w:pPr>
+        <w:tabs>
+          <w:tab w:val="num" w:pos="6480"/>
+        </w:tabs>
+        <w:ind w:left="6480" w:hanging="360"/>
+      </w:pPr>
+      <w:rPr>
+        <w:rFonts w:ascii="Wingdings" w:hAnsi="Wingdings" w:hint="default"/>
+        <w:sz w:val="20"/>
+      </w:rPr>
+    </w:lvl>
+  </w:abstractNum>
   <w:num w:numId="1">
     <w:abstractNumId w:val="1"/>
   </w:num>
@@ -985,6 +1218,9 @@
   </w:num>
   <w:num w:numId="4">
     <w:abstractNumId w:val="3"/>
+  </w:num>
+  <w:num w:numId="5">
+    <w:abstractNumId w:val="4"/>
   </w:num>
 </w:numbering>
 </file>
@@ -2628,7 +2864,7 @@
   <a:extraClrSchemeLst/>
   <a:extLst>
     <a:ext uri="{05A4C25C-085E-4340-85A3-A5531E510DB2}">
-      <thm15:themeFamily xmlns:thm15="http://schemas.microsoft.com/office/thememl/2012/main" xmlns="" name="Office Theme" id="{62F939B6-93AF-4DB8-9C6B-D6C7DFDC589F}" vid="{4A3C46E8-61CC-4603-A589-7422A47A8E4A}"/>
+      <thm15:themeFamily xmlns="" xmlns:thm15="http://schemas.microsoft.com/office/thememl/2012/main" name="Office Theme" id="{62F939B6-93AF-4DB8-9C6B-D6C7DFDC589F}" vid="{4A3C46E8-61CC-4603-A589-7422A47A8E4A}"/>
     </a:ext>
   </a:extLst>
 </a:theme>

</xml_diff>

<commit_message>
Docs: Editing some errors editing the body of the cover letter to meet specifications
</commit_message>
<xml_diff>
--- a/CoverLetter.docx
+++ b/CoverLetter.docx
@@ -14,40 +14,115 @@
         <w:autoSpaceDN w:val="0"/>
         <w:adjustRightInd w:val="0"/>
         <w:spacing w:line="276" w:lineRule="auto"/>
-        <w:jc w:val="right"/>
-        <w:rPr>
-          <w:rFonts w:ascii="Calibri" w:hAnsi="Calibri" w:cs="Calibri"/>
-          <w:b/>
-          <w:bCs/>
-          <w:color w:val="161616"/>
-          <w:sz w:val="28"/>
-          <w:szCs w:val="28"/>
-        </w:rPr>
-      </w:pPr>
-      <w:r>
-        <w:rPr>
-          <w:rFonts w:ascii="Calibri" w:hAnsi="Calibri" w:cs="Calibri"/>
-          <w:b/>
-          <w:bCs/>
-          <w:color w:val="161616"/>
-          <w:sz w:val="28"/>
-          <w:szCs w:val="28"/>
+        <w:jc w:val="center"/>
+        <w:rPr>
+          <w:rFonts w:asciiTheme="minorBidi" w:hAnsiTheme="minorBidi"/>
+          <w:color w:val="auto"/>
+        </w:rPr>
+      </w:pPr>
+      <w:r>
+        <w:rPr>
+          <w:rFonts w:asciiTheme="minorBidi" w:hAnsiTheme="minorBidi"/>
+          <w:color w:val="auto"/>
         </w:rPr>
         <w:t xml:space="preserve">Ekram </w:t>
       </w:r>
       <w:proofErr w:type="spellStart"/>
       <w:r>
         <w:rPr>
-          <w:rFonts w:ascii="Calibri" w:hAnsi="Calibri" w:cs="Calibri"/>
-          <w:b/>
-          <w:bCs/>
-          <w:color w:val="161616"/>
-          <w:sz w:val="28"/>
-          <w:szCs w:val="28"/>
+          <w:rFonts w:asciiTheme="minorBidi" w:hAnsiTheme="minorBidi"/>
+          <w:color w:val="auto"/>
         </w:rPr>
         <w:t>Abd-elwahab</w:t>
       </w:r>
       <w:proofErr w:type="spellEnd"/>
+    </w:p>
+    <w:p>
+      <w:pPr>
+        <w:tabs>
+          <w:tab w:val="center" w:pos="4680"/>
+          <w:tab w:val="right" w:pos="9360"/>
+        </w:tabs>
+        <w:autoSpaceDE w:val="0"/>
+        <w:autoSpaceDN w:val="0"/>
+        <w:adjustRightInd w:val="0"/>
+        <w:jc w:val="center"/>
+        <w:rPr>
+          <w:rStyle w:val="Hyperlink"/>
+          <w:rFonts w:asciiTheme="minorBidi" w:hAnsiTheme="minorBidi"/>
+        </w:rPr>
+      </w:pPr>
+      <w:r>
+        <w:rPr>
+          <w:rFonts w:asciiTheme="minorBidi" w:hAnsiTheme="minorBidi"/>
+          <w:color w:val="auto"/>
+        </w:rPr>
+        <w:t>(010) 194-17611</w:t>
+      </w:r>
+      <w:r>
+        <w:rPr>
+          <w:rFonts w:asciiTheme="minorBidi" w:hAnsiTheme="minorBidi"/>
+          <w:color w:val="auto"/>
+        </w:rPr>
+        <w:t xml:space="preserve"> | </w:t>
+      </w:r>
+      <w:proofErr w:type="spellStart"/>
+      <w:r>
+        <w:rPr>
+          <w:rFonts w:asciiTheme="minorBidi" w:hAnsiTheme="minorBidi"/>
+          <w:color w:val="auto"/>
+        </w:rPr>
+        <w:t>Assuit</w:t>
+      </w:r>
+      <w:proofErr w:type="spellEnd"/>
+      <w:r>
+        <w:rPr>
+          <w:rFonts w:asciiTheme="minorBidi" w:hAnsiTheme="minorBidi"/>
+          <w:color w:val="auto"/>
+        </w:rPr>
+        <w:t xml:space="preserve">, Egypt </w:t>
+      </w:r>
+      <w:r>
+        <w:rPr>
+          <w:rFonts w:asciiTheme="minorBidi" w:hAnsiTheme="minorBidi"/>
+          <w:color w:val="auto"/>
+        </w:rPr>
+        <w:t xml:space="preserve">| </w:t>
+      </w:r>
+      <w:r>
+        <w:rPr>
+          <w:rFonts w:asciiTheme="minorBidi" w:hAnsiTheme="minorBidi"/>
+          <w:color w:val="auto"/>
+        </w:rPr>
+        <w:fldChar w:fldCharType="begin"/>
+      </w:r>
+      <w:r>
+        <w:rPr>
+          <w:rFonts w:asciiTheme="minorBidi" w:hAnsiTheme="minorBidi"/>
+          <w:color w:val="auto"/>
+        </w:rPr>
+        <w:instrText xml:space="preserve"> HYPERLINK "ekram.elwahab@gmail.com" </w:instrText>
+      </w:r>
+      <w:r>
+        <w:rPr>
+          <w:rFonts w:asciiTheme="minorBidi" w:hAnsiTheme="minorBidi"/>
+          <w:color w:val="auto"/>
+        </w:rPr>
+      </w:r>
+      <w:r>
+        <w:rPr>
+          <w:rFonts w:asciiTheme="minorBidi" w:hAnsiTheme="minorBidi"/>
+          <w:color w:val="auto"/>
+        </w:rPr>
+        <w:fldChar w:fldCharType="separate"/>
+      </w:r>
+      <w:r>
+        <w:rPr>
+          <w:rStyle w:val="Hyperlink"/>
+          <w:rFonts w:asciiTheme="minorBidi" w:hAnsiTheme="minorBidi"/>
+        </w:rPr>
+        <w:t>ekram.elwahab@gmail.com</w:t>
+      </w:r>
     </w:p>
     <w:p>
       <w:pPr>
@@ -61,262 +136,193 @@
         <w:autoSpaceDN w:val="0"/>
         <w:adjustRightInd w:val="0"/>
         <w:spacing w:line="276" w:lineRule="auto"/>
-        <w:jc w:val="right"/>
-        <w:rPr>
-          <w:rFonts w:ascii="Times New Roman" w:hAnsi="Times New Roman" w:cs="Times New Roman"/>
-          <w:color w:val="000000"/>
-          <w:sz w:val="24"/>
-          <w:szCs w:val="24"/>
-        </w:rPr>
-      </w:pPr>
-      <w:proofErr w:type="spellStart"/>
-      <w:proofErr w:type="gramStart"/>
-      <w:r>
-        <w:rPr>
-          <w:rFonts w:ascii="Times New Roman" w:hAnsi="Times New Roman" w:cs="Times New Roman"/>
-          <w:color w:val="000000"/>
-          <w:sz w:val="24"/>
-          <w:szCs w:val="24"/>
-        </w:rPr>
-        <w:t>Abnoub</w:t>
-      </w:r>
-      <w:proofErr w:type="spellEnd"/>
-      <w:r>
-        <w:rPr>
-          <w:rFonts w:ascii="Times New Roman" w:hAnsi="Times New Roman" w:cs="Times New Roman"/>
-          <w:color w:val="000000"/>
-          <w:sz w:val="24"/>
-          <w:szCs w:val="24"/>
-        </w:rPr>
-        <w:t>, 43 Home St.</w:t>
-      </w:r>
-      <w:proofErr w:type="gramEnd"/>
+        <w:jc w:val="center"/>
+        <w:rPr>
+          <w:rFonts w:asciiTheme="minorBidi" w:hAnsiTheme="minorBidi"/>
+          <w:b/>
+          <w:bCs/>
+          <w:color w:val="auto"/>
+        </w:rPr>
+      </w:pPr>
+      <w:r>
+        <w:rPr>
+          <w:rFonts w:asciiTheme="minorBidi" w:hAnsiTheme="minorBidi"/>
+          <w:color w:val="auto"/>
+        </w:rPr>
+        <w:fldChar w:fldCharType="end"/>
+      </w:r>
+      <w:hyperlink r:id="rId8" w:history="1">
+        <w:r>
+          <w:rPr>
+            <w:rStyle w:val="Hyperlink"/>
+            <w:rFonts w:asciiTheme="minorBidi" w:hAnsiTheme="minorBidi"/>
+          </w:rPr>
+          <w:t>Lin</w:t>
+        </w:r>
+        <w:r>
+          <w:rPr>
+            <w:rStyle w:val="Hyperlink"/>
+            <w:rFonts w:asciiTheme="minorBidi" w:hAnsiTheme="minorBidi"/>
+          </w:rPr>
+          <w:t>k</w:t>
+        </w:r>
+        <w:r>
+          <w:rPr>
+            <w:rStyle w:val="Hyperlink"/>
+            <w:rFonts w:asciiTheme="minorBidi" w:hAnsiTheme="minorBidi"/>
+          </w:rPr>
+          <w:t>edIn</w:t>
+        </w:r>
+      </w:hyperlink>
+      <w:r>
+        <w:rPr>
+          <w:rFonts w:asciiTheme="minorBidi" w:hAnsiTheme="minorBidi"/>
+          <w:color w:val="auto"/>
+        </w:rPr>
+        <w:t xml:space="preserve"> | </w:t>
+      </w:r>
+      <w:hyperlink r:id="rId9" w:history="1">
+        <w:proofErr w:type="spellStart"/>
+        <w:r>
+          <w:rPr>
+            <w:rStyle w:val="Hyperlink"/>
+            <w:rFonts w:asciiTheme="minorBidi" w:hAnsiTheme="minorBidi"/>
+          </w:rPr>
+          <w:t>Git</w:t>
+        </w:r>
+        <w:r>
+          <w:rPr>
+            <w:rStyle w:val="Hyperlink"/>
+            <w:rFonts w:asciiTheme="minorBidi" w:hAnsiTheme="minorBidi"/>
+          </w:rPr>
+          <w:t>H</w:t>
+        </w:r>
+        <w:r>
+          <w:rPr>
+            <w:rStyle w:val="Hyperlink"/>
+            <w:rFonts w:asciiTheme="minorBidi" w:hAnsiTheme="minorBidi"/>
+          </w:rPr>
+          <w:t>ub</w:t>
+        </w:r>
+        <w:proofErr w:type="spellEnd"/>
+      </w:hyperlink>
+      <w:r>
+        <w:rPr>
+          <w:rFonts w:asciiTheme="minorBidi" w:hAnsiTheme="minorBidi"/>
+          <w:color w:val="auto"/>
+        </w:rPr>
+        <w:t xml:space="preserve"> | </w:t>
+      </w:r>
+      <w:hyperlink r:id="rId10" w:history="1">
+        <w:r>
+          <w:rPr>
+            <w:rStyle w:val="Hyperlink"/>
+            <w:rFonts w:asciiTheme="minorBidi" w:hAnsiTheme="minorBidi"/>
+          </w:rPr>
+          <w:t>Po</w:t>
+        </w:r>
+        <w:r>
+          <w:rPr>
+            <w:rStyle w:val="Hyperlink"/>
+            <w:rFonts w:asciiTheme="minorBidi" w:hAnsiTheme="minorBidi"/>
+          </w:rPr>
+          <w:t>r</w:t>
+        </w:r>
+        <w:r>
+          <w:rPr>
+            <w:rStyle w:val="Hyperlink"/>
+            <w:rFonts w:asciiTheme="minorBidi" w:hAnsiTheme="minorBidi"/>
+          </w:rPr>
+          <w:t>tfolio</w:t>
+        </w:r>
+      </w:hyperlink>
     </w:p>
     <w:p>
       <w:pPr>
-        <w:tabs>
-          <w:tab w:val="center" w:pos="4680"/>
-          <w:tab w:val="right" w:pos="9360"/>
-        </w:tabs>
-        <w:autoSpaceDE w:val="0"/>
-        <w:autoSpaceDN w:val="0"/>
-        <w:adjustRightInd w:val="0"/>
-        <w:jc w:val="right"/>
-        <w:rPr>
-          <w:rFonts w:ascii="Times New Roman" w:hAnsi="Times New Roman" w:cs="Times New Roman"/>
-          <w:color w:val="000000"/>
-          <w:sz w:val="24"/>
-          <w:szCs w:val="24"/>
-        </w:rPr>
-      </w:pPr>
-      <w:r>
-        <w:rPr>
-          <w:rFonts w:ascii="Times New Roman" w:hAnsi="Times New Roman" w:cs="Times New Roman"/>
-          <w:color w:val="000000"/>
-          <w:sz w:val="24"/>
-          <w:szCs w:val="24"/>
-        </w:rPr>
-        <w:t xml:space="preserve">Egypt, </w:t>
-      </w:r>
-      <w:proofErr w:type="spellStart"/>
-      <w:r>
-        <w:rPr>
-          <w:rFonts w:ascii="Times New Roman" w:hAnsi="Times New Roman" w:cs="Times New Roman"/>
-          <w:color w:val="000000"/>
-          <w:sz w:val="24"/>
-          <w:szCs w:val="24"/>
-        </w:rPr>
-        <w:t>Assiut</w:t>
-      </w:r>
-      <w:proofErr w:type="spellEnd"/>
-      <w:r>
-        <w:rPr>
-          <w:rFonts w:ascii="Times New Roman" w:hAnsi="Times New Roman" w:cs="Times New Roman"/>
-          <w:color w:val="000000"/>
-          <w:sz w:val="24"/>
-          <w:szCs w:val="24"/>
-        </w:rPr>
-        <w:t>, 11111</w:t>
+        <w:ind w:left="0"/>
+        <w:rPr>
+          <w:rFonts w:asciiTheme="minorBidi" w:hAnsiTheme="minorBidi" w:hint="cs"/>
+          <w:color w:val="auto"/>
+          <w:rtl/>
+          <w:lang w:bidi="ar-EG"/>
+        </w:rPr>
+      </w:pPr>
+      <w:r>
+        <w:rPr>
+          <w:rFonts w:asciiTheme="minorBidi" w:hAnsiTheme="minorBidi"/>
+          <w:color w:val="auto"/>
+          <w:rtl/>
+          <w:lang w:bidi="ar-EG"/>
+        </w:rPr>
+        <w:t>ــــــــــــــــــــــــــــــــــــــــــــــــــــــــــــــــــــــــــــــــــــــــــــــــــــــــــــــــــــــــــــــــــــــــــــــــــــــــــــــــــــــــــــــــــــــــــــــــ</w:t>
       </w:r>
     </w:p>
     <w:p>
       <w:pPr>
-        <w:tabs>
-          <w:tab w:val="center" w:pos="4680"/>
-          <w:tab w:val="right" w:pos="9360"/>
-        </w:tabs>
-        <w:autoSpaceDE w:val="0"/>
-        <w:autoSpaceDN w:val="0"/>
-        <w:adjustRightInd w:val="0"/>
-        <w:jc w:val="right"/>
-        <w:rPr>
-          <w:rFonts w:ascii="Times New Roman" w:hAnsi="Times New Roman" w:cs="Times New Roman"/>
-          <w:color w:val="000000"/>
-          <w:sz w:val="24"/>
-          <w:szCs w:val="24"/>
-        </w:rPr>
-      </w:pPr>
-      <w:r>
-        <w:rPr>
-          <w:rFonts w:ascii="Times New Roman" w:hAnsi="Times New Roman" w:cs="Times New Roman"/>
-          <w:color w:val="000000"/>
-          <w:sz w:val="24"/>
-          <w:szCs w:val="24"/>
-        </w:rPr>
-        <w:t>(010) 194-17611</w:t>
+        <w:ind w:left="0"/>
+        <w:jc w:val="both"/>
+        <w:rPr>
+          <w:rFonts w:asciiTheme="minorBidi" w:hAnsiTheme="minorBidi"/>
+          <w:color w:val="auto"/>
+          <w:lang w:bidi="ar-EG"/>
+        </w:rPr>
+      </w:pPr>
+      <w:r>
+        <w:rPr>
+          <w:rFonts w:asciiTheme="minorBidi" w:hAnsiTheme="minorBidi"/>
+          <w:color w:val="auto"/>
+          <w:lang w:bidi="ar-EG"/>
+        </w:rPr>
+        <w:t>[</w:t>
+      </w:r>
+      <w:r>
+        <w:rPr>
+          <w:rFonts w:asciiTheme="minorBidi" w:hAnsiTheme="minorBidi"/>
+          <w:color w:val="auto"/>
+          <w:lang w:bidi="ar-EG"/>
+        </w:rPr>
+        <w:t>25/2/2018</w:t>
+      </w:r>
+      <w:r>
+        <w:rPr>
+          <w:rFonts w:asciiTheme="minorBidi" w:hAnsiTheme="minorBidi"/>
+          <w:color w:val="auto"/>
+          <w:lang w:bidi="ar-EG"/>
+        </w:rPr>
+        <w:t>]</w:t>
       </w:r>
     </w:p>
     <w:p>
       <w:pPr>
-        <w:tabs>
-          <w:tab w:val="left" w:pos="2580"/>
-          <w:tab w:val="left" w:pos="2985"/>
-          <w:tab w:val="center" w:pos="4680"/>
-          <w:tab w:val="right" w:pos="9360"/>
-        </w:tabs>
-        <w:autoSpaceDE w:val="0"/>
-        <w:autoSpaceDN w:val="0"/>
-        <w:adjustRightInd w:val="0"/>
-        <w:spacing w:line="276" w:lineRule="auto"/>
-        <w:jc w:val="right"/>
-        <w:rPr>
-          <w:rFonts w:asciiTheme="majorBidi" w:hAnsiTheme="majorBidi" w:cstheme="majorBidi"/>
-          <w:b/>
-          <w:bCs/>
-          <w:color w:val="161616"/>
-          <w:sz w:val="24"/>
-          <w:szCs w:val="24"/>
-        </w:rPr>
-      </w:pPr>
-      <w:r>
-        <w:rPr>
-          <w:rFonts w:ascii="Times New Roman" w:hAnsi="Times New Roman" w:cs="Times New Roman"/>
-          <w:color w:val="000000"/>
-          <w:sz w:val="24"/>
-          <w:szCs w:val="24"/>
-        </w:rPr>
-        <w:t>ekramabdelwahabnour@gmail.com</w:t>
-      </w:r>
-    </w:p>
-    <w:p>
-      <w:pPr>
         <w:ind w:left="0"/>
-        <w:jc w:val="right"/>
-        <w:rPr>
-          <w:rtl/>
+        <w:jc w:val="both"/>
+        <w:rPr>
+          <w:rFonts w:asciiTheme="minorBidi" w:hAnsiTheme="minorBidi"/>
+          <w:color w:val="auto"/>
           <w:lang w:bidi="ar-EG"/>
         </w:rPr>
       </w:pPr>
       <w:r>
         <w:rPr>
-          <w:rFonts w:hint="cs"/>
-          <w:rtl/>
+          <w:rFonts w:asciiTheme="minorBidi" w:hAnsiTheme="minorBidi"/>
+          <w:color w:val="auto"/>
           <w:lang w:bidi="ar-EG"/>
         </w:rPr>
-        <w:t>ــــــــــــــــــــــــــــــــــــــــــــــــــــــــــــــــــــــــــــــــــــــــــــــــــــــــــــــــــــــــــــــــــــــــــــــــــــــــــــــــــــــــــــــــــــــــــــــــ</w:t>
-      </w:r>
-    </w:p>
-    <w:p>
-      <w:pPr>
-        <w:ind w:left="0"/>
-        <w:rPr>
-          <w:rtl/>
+        <w:t>Mr. Mohamed</w:t>
+      </w:r>
+      <w:r>
+        <w:rPr>
+          <w:rFonts w:asciiTheme="minorBidi" w:hAnsiTheme="minorBidi"/>
+          <w:color w:val="auto"/>
           <w:lang w:bidi="ar-EG"/>
         </w:rPr>
-      </w:pPr>
-    </w:p>
-    <w:p>
-      <w:pPr>
-        <w:ind w:left="0"/>
-        <w:rPr>
-          <w:rFonts w:asciiTheme="minorBidi" w:hAnsiTheme="minorBidi"/>
-          <w:color w:val="000000" w:themeColor="text1"/>
-          <w:sz w:val="24"/>
-          <w:szCs w:val="24"/>
-          <w:lang w:bidi="ar-EG"/>
-        </w:rPr>
-      </w:pPr>
-      <w:r>
-        <w:rPr>
-          <w:rFonts w:asciiTheme="minorBidi" w:hAnsiTheme="minorBidi"/>
-          <w:color w:val="000000" w:themeColor="text1"/>
-          <w:sz w:val="24"/>
-          <w:szCs w:val="24"/>
-          <w:lang w:bidi="ar-EG"/>
-        </w:rPr>
-        <w:t>[</w:t>
-      </w:r>
-      <w:r>
-        <w:rPr>
-          <w:rFonts w:asciiTheme="minorBidi" w:hAnsiTheme="minorBidi"/>
-          <w:color w:val="000000" w:themeColor="text1"/>
-          <w:sz w:val="24"/>
-          <w:szCs w:val="24"/>
-          <w:lang w:bidi="ar-EG"/>
-        </w:rPr>
-        <w:t>25/2/2018</w:t>
-      </w:r>
-      <w:r>
-        <w:rPr>
-          <w:rFonts w:asciiTheme="minorBidi" w:hAnsiTheme="minorBidi"/>
-          <w:color w:val="000000" w:themeColor="text1"/>
-          <w:sz w:val="24"/>
-          <w:szCs w:val="24"/>
-          <w:lang w:bidi="ar-EG"/>
-        </w:rPr>
-        <w:t>]</w:t>
-      </w:r>
-    </w:p>
-    <w:p>
-      <w:pPr>
-        <w:ind w:left="0"/>
-        <w:rPr>
-          <w:rFonts w:asciiTheme="minorBidi" w:hAnsiTheme="minorBidi"/>
-          <w:color w:val="000000" w:themeColor="text1"/>
-          <w:sz w:val="24"/>
-          <w:szCs w:val="24"/>
-          <w:lang w:bidi="ar-EG"/>
-        </w:rPr>
-      </w:pPr>
-    </w:p>
-    <w:p>
-      <w:pPr>
-        <w:ind w:left="0"/>
-        <w:rPr>
-          <w:rFonts w:asciiTheme="minorBidi" w:hAnsiTheme="minorBidi"/>
-          <w:color w:val="000000" w:themeColor="text1"/>
-          <w:sz w:val="24"/>
-          <w:szCs w:val="24"/>
-          <w:lang w:bidi="ar-EG"/>
-        </w:rPr>
-      </w:pPr>
-      <w:r>
-        <w:rPr>
-          <w:rFonts w:asciiTheme="minorBidi" w:hAnsiTheme="minorBidi"/>
-          <w:color w:val="000000" w:themeColor="text1"/>
-          <w:sz w:val="24"/>
-          <w:szCs w:val="24"/>
-          <w:lang w:bidi="ar-EG"/>
-        </w:rPr>
-        <w:t>Mr. Mohamed</w:t>
-      </w:r>
-      <w:r>
-        <w:rPr>
-          <w:rFonts w:asciiTheme="minorBidi" w:hAnsiTheme="minorBidi"/>
-          <w:color w:val="000000" w:themeColor="text1"/>
-          <w:sz w:val="24"/>
-          <w:szCs w:val="24"/>
-          <w:lang w:bidi="ar-EG"/>
-        </w:rPr>
         <w:t xml:space="preserve"> </w:t>
       </w:r>
       <w:proofErr w:type="spellStart"/>
       <w:r>
         <w:rPr>
           <w:rFonts w:asciiTheme="minorBidi" w:hAnsiTheme="minorBidi"/>
-          <w:color w:val="000000" w:themeColor="text1"/>
-          <w:sz w:val="24"/>
-          <w:szCs w:val="24"/>
+          <w:color w:val="auto"/>
           <w:lang w:bidi="ar-EG"/>
         </w:rPr>
         <w:t>Elgendy</w:t>
@@ -326,20 +332,17 @@
     <w:p>
       <w:pPr>
         <w:ind w:left="0"/>
-        <w:rPr>
-          <w:rFonts w:asciiTheme="minorBidi" w:hAnsiTheme="minorBidi"/>
-          <w:color w:val="000000"/>
-          <w:sz w:val="24"/>
-          <w:szCs w:val="24"/>
-          <w:shd w:val="clear" w:color="auto" w:fill="FFFFFF"/>
-        </w:rPr>
-      </w:pPr>
-      <w:r>
-        <w:rPr>
-          <w:rFonts w:asciiTheme="minorBidi" w:hAnsiTheme="minorBidi"/>
-          <w:color w:val="000000"/>
-          <w:sz w:val="24"/>
-          <w:szCs w:val="24"/>
+        <w:jc w:val="both"/>
+        <w:rPr>
+          <w:rFonts w:asciiTheme="minorBidi" w:hAnsiTheme="minorBidi"/>
+          <w:color w:val="auto"/>
+          <w:shd w:val="clear" w:color="auto" w:fill="FFFFFF"/>
+        </w:rPr>
+      </w:pPr>
+      <w:r>
+        <w:rPr>
+          <w:rFonts w:asciiTheme="minorBidi" w:hAnsiTheme="minorBidi"/>
+          <w:color w:val="auto"/>
           <w:shd w:val="clear" w:color="auto" w:fill="FFFFFF"/>
         </w:rPr>
         <w:t>Senior Human Resources Manager</w:t>
@@ -348,11 +351,10 @@
     <w:p>
       <w:pPr>
         <w:ind w:left="0"/>
-        <w:rPr>
-          <w:rFonts w:asciiTheme="minorBidi" w:hAnsiTheme="minorBidi"/>
-          <w:color w:val="000000"/>
-          <w:sz w:val="24"/>
-          <w:szCs w:val="24"/>
+        <w:jc w:val="both"/>
+        <w:rPr>
+          <w:rFonts w:asciiTheme="minorBidi" w:hAnsiTheme="minorBidi"/>
+          <w:color w:val="auto"/>
           <w:shd w:val="clear" w:color="auto" w:fill="FFFFFF"/>
         </w:rPr>
       </w:pPr>
@@ -360,9 +362,7 @@
       <w:r>
         <w:rPr>
           <w:rFonts w:asciiTheme="minorBidi" w:hAnsiTheme="minorBidi"/>
-          <w:color w:val="000000"/>
-          <w:sz w:val="24"/>
-          <w:szCs w:val="24"/>
+          <w:color w:val="auto"/>
           <w:shd w:val="clear" w:color="auto" w:fill="FFFFFF"/>
         </w:rPr>
         <w:t>Zlien</w:t>
@@ -371,22 +371,19 @@
       <w:r>
         <w:rPr>
           <w:rFonts w:asciiTheme="minorBidi" w:hAnsiTheme="minorBidi"/>
-          <w:color w:val="000000"/>
-          <w:sz w:val="24"/>
-          <w:szCs w:val="24"/>
-          <w:shd w:val="clear" w:color="auto" w:fill="FFFFFF"/>
-        </w:rPr>
-        <w:t xml:space="preserve"> Company</w:t>
+          <w:color w:val="auto"/>
+          <w:shd w:val="clear" w:color="auto" w:fill="FFFFFF"/>
+        </w:rPr>
+        <w:t xml:space="preserve"> </w:t>
       </w:r>
     </w:p>
     <w:p>
       <w:pPr>
         <w:ind w:left="0"/>
-        <w:rPr>
-          <w:rFonts w:asciiTheme="minorBidi" w:hAnsiTheme="minorBidi"/>
-          <w:color w:val="000000"/>
-          <w:sz w:val="24"/>
-          <w:szCs w:val="24"/>
+        <w:jc w:val="both"/>
+        <w:rPr>
+          <w:rFonts w:asciiTheme="minorBidi" w:hAnsiTheme="minorBidi"/>
+          <w:color w:val="auto"/>
           <w:shd w:val="clear" w:color="auto" w:fill="FFFFFF"/>
         </w:rPr>
       </w:pPr>
@@ -394,9 +391,7 @@
       <w:r>
         <w:rPr>
           <w:rFonts w:asciiTheme="minorBidi" w:hAnsiTheme="minorBidi"/>
-          <w:color w:val="404040"/>
-          <w:sz w:val="24"/>
-          <w:szCs w:val="24"/>
+          <w:color w:val="auto"/>
           <w:shd w:val="clear" w:color="auto" w:fill="FFFFFF"/>
         </w:rPr>
         <w:t>Maadi</w:t>
@@ -405,9 +400,7 @@
       <w:r>
         <w:rPr>
           <w:rFonts w:asciiTheme="minorBidi" w:hAnsiTheme="minorBidi"/>
-          <w:color w:val="404040"/>
-          <w:sz w:val="24"/>
-          <w:szCs w:val="24"/>
+          <w:color w:val="auto"/>
           <w:shd w:val="clear" w:color="auto" w:fill="FFFFFF"/>
         </w:rPr>
         <w:t xml:space="preserve"> Cornish</w:t>
@@ -416,20 +409,17 @@
     <w:p>
       <w:pPr>
         <w:ind w:left="0"/>
-        <w:rPr>
-          <w:rFonts w:asciiTheme="minorBidi" w:hAnsiTheme="minorBidi"/>
-          <w:color w:val="000000" w:themeColor="text1"/>
-          <w:sz w:val="24"/>
-          <w:szCs w:val="24"/>
+        <w:jc w:val="both"/>
+        <w:rPr>
+          <w:rFonts w:asciiTheme="minorBidi" w:hAnsiTheme="minorBidi"/>
+          <w:color w:val="auto"/>
           <w:shd w:val="clear" w:color="auto" w:fill="F8F9FA"/>
         </w:rPr>
       </w:pPr>
       <w:r>
         <w:rPr>
           <w:rFonts w:asciiTheme="minorBidi" w:hAnsiTheme="minorBidi"/>
-          <w:color w:val="000000"/>
-          <w:sz w:val="24"/>
-          <w:szCs w:val="24"/>
+          <w:color w:val="auto"/>
           <w:shd w:val="clear" w:color="auto" w:fill="FFFFFF"/>
         </w:rPr>
         <w:t xml:space="preserve">Cairo, EG, </w:t>
@@ -437,9 +427,7 @@
       <w:r>
         <w:rPr>
           <w:rFonts w:asciiTheme="minorBidi" w:hAnsiTheme="minorBidi"/>
-          <w:color w:val="000000" w:themeColor="text1"/>
-          <w:sz w:val="24"/>
-          <w:szCs w:val="24"/>
+          <w:color w:val="auto"/>
           <w:shd w:val="clear" w:color="auto" w:fill="F8F9FA"/>
         </w:rPr>
         <w:t>11311</w:t>
@@ -448,11 +436,10 @@
     <w:p>
       <w:pPr>
         <w:ind w:left="0"/>
-        <w:rPr>
-          <w:rFonts w:asciiTheme="minorBidi" w:hAnsiTheme="minorBidi"/>
-          <w:color w:val="000000" w:themeColor="text1"/>
-          <w:sz w:val="24"/>
-          <w:szCs w:val="24"/>
+        <w:jc w:val="both"/>
+        <w:rPr>
+          <w:rFonts w:asciiTheme="minorBidi" w:hAnsiTheme="minorBidi"/>
+          <w:color w:val="auto"/>
           <w:shd w:val="clear" w:color="auto" w:fill="F8F9FA"/>
         </w:rPr>
       </w:pPr>
@@ -460,20 +447,17 @@
     <w:p>
       <w:pPr>
         <w:ind w:left="0"/>
-        <w:rPr>
-          <w:rFonts w:asciiTheme="minorBidi" w:hAnsiTheme="minorBidi"/>
-          <w:color w:val="000000" w:themeColor="text1"/>
-          <w:sz w:val="24"/>
-          <w:szCs w:val="24"/>
+        <w:jc w:val="both"/>
+        <w:rPr>
+          <w:rFonts w:asciiTheme="minorBidi" w:hAnsiTheme="minorBidi"/>
+          <w:color w:val="auto"/>
           <w:lang w:bidi="ar-EG"/>
         </w:rPr>
       </w:pPr>
       <w:r>
         <w:rPr>
           <w:rFonts w:asciiTheme="minorBidi" w:hAnsiTheme="minorBidi"/>
-          <w:color w:val="000000" w:themeColor="text1"/>
-          <w:sz w:val="24"/>
-          <w:szCs w:val="24"/>
+          <w:color w:val="auto"/>
           <w:shd w:val="clear" w:color="auto" w:fill="F8F9FA"/>
         </w:rPr>
         <w:t xml:space="preserve">Dear Mr. </w:t>
@@ -482,9 +466,7 @@
       <w:r>
         <w:rPr>
           <w:rFonts w:asciiTheme="minorBidi" w:hAnsiTheme="minorBidi"/>
-          <w:color w:val="000000" w:themeColor="text1"/>
-          <w:sz w:val="24"/>
-          <w:szCs w:val="24"/>
+          <w:color w:val="auto"/>
           <w:lang w:bidi="ar-EG"/>
         </w:rPr>
         <w:t>Elgendy</w:t>
@@ -493,22 +475,19 @@
       <w:r>
         <w:rPr>
           <w:rFonts w:asciiTheme="minorBidi" w:hAnsiTheme="minorBidi"/>
-          <w:color w:val="000000" w:themeColor="text1"/>
-          <w:sz w:val="24"/>
-          <w:szCs w:val="24"/>
+          <w:color w:val="auto"/>
           <w:lang w:bidi="ar-EG"/>
         </w:rPr>
-        <w:t>,</w:t>
+        <w:t>:</w:t>
       </w:r>
     </w:p>
     <w:p>
       <w:pPr>
         <w:ind w:left="0"/>
-        <w:rPr>
-          <w:rFonts w:asciiTheme="minorBidi" w:hAnsiTheme="minorBidi"/>
-          <w:color w:val="000000" w:themeColor="text1"/>
-          <w:sz w:val="24"/>
-          <w:szCs w:val="24"/>
+        <w:jc w:val="both"/>
+        <w:rPr>
+          <w:rFonts w:asciiTheme="minorBidi" w:hAnsiTheme="minorBidi"/>
+          <w:color w:val="auto"/>
           <w:lang w:bidi="ar-EG"/>
         </w:rPr>
       </w:pPr>
@@ -516,495 +495,773 @@
     <w:p>
       <w:pPr>
         <w:ind w:left="0"/>
-        <w:rPr>
-          <w:rFonts w:asciiTheme="minorBidi" w:hAnsiTheme="minorBidi"/>
-          <w:color w:val="000000"/>
-          <w:sz w:val="24"/>
-          <w:szCs w:val="24"/>
-          <w:shd w:val="clear" w:color="auto" w:fill="FFFFFF"/>
-        </w:rPr>
-      </w:pPr>
-      <w:r>
-        <w:rPr>
-          <w:rFonts w:asciiTheme="minorBidi" w:hAnsiTheme="minorBidi"/>
-          <w:color w:val="000000"/>
-          <w:sz w:val="24"/>
-          <w:szCs w:val="24"/>
-          <w:shd w:val="clear" w:color="auto" w:fill="FFFFFF"/>
-        </w:rPr>
-        <w:t xml:space="preserve">It is with great interest that you write directly about the opening advertised in your company for the position of the </w:t>
-      </w:r>
-      <w:r>
-        <w:rPr>
-          <w:rFonts w:asciiTheme="minorBidi" w:hAnsiTheme="minorBidi"/>
-          <w:color w:val="000000"/>
-          <w:sz w:val="24"/>
-          <w:szCs w:val="24"/>
-          <w:shd w:val="clear" w:color="auto" w:fill="FFFFFF"/>
-        </w:rPr>
-        <w:t>Front-E</w:t>
-      </w:r>
-      <w:r>
-        <w:rPr>
-          <w:rFonts w:asciiTheme="minorBidi" w:hAnsiTheme="minorBidi"/>
-          <w:color w:val="000000"/>
-          <w:sz w:val="24"/>
-          <w:szCs w:val="24"/>
-          <w:shd w:val="clear" w:color="auto" w:fill="FFFFFF"/>
-        </w:rPr>
-        <w:t>nd developer. The prospect of working with a leader company of Computer software like yours is very exciting, and it will be an honor to contribute the skills I've accumulated throughout the 3 years of experience you have accomplished for your organization.</w:t>
+        <w:jc w:val="both"/>
+        <w:rPr>
+          <w:rFonts w:asciiTheme="minorBidi" w:hAnsiTheme="minorBidi"/>
+          <w:color w:val="auto"/>
+          <w:lang w:bidi="ar-EG"/>
+        </w:rPr>
+      </w:pPr>
+      <w:r>
+        <w:rPr>
+          <w:rFonts w:asciiTheme="minorBidi" w:hAnsiTheme="minorBidi"/>
+          <w:color w:val="auto"/>
+          <w:shd w:val="clear" w:color="auto" w:fill="FFFFFF"/>
+        </w:rPr>
+        <w:t xml:space="preserve">It </w:t>
+      </w:r>
+      <w:r>
+        <w:rPr>
+          <w:rFonts w:asciiTheme="minorBidi" w:hAnsiTheme="minorBidi"/>
+          <w:color w:val="auto"/>
+          <w:shd w:val="clear" w:color="auto" w:fill="FFFFFF"/>
+        </w:rPr>
+        <w:t>was</w:t>
+      </w:r>
+      <w:r>
+        <w:rPr>
+          <w:rFonts w:asciiTheme="minorBidi" w:hAnsiTheme="minorBidi"/>
+          <w:color w:val="auto"/>
+          <w:shd w:val="clear" w:color="auto" w:fill="FFFFFF"/>
+        </w:rPr>
+        <w:t xml:space="preserve"> with great interest that </w:t>
+      </w:r>
+      <w:r>
+        <w:rPr>
+          <w:rFonts w:asciiTheme="minorBidi" w:hAnsiTheme="minorBidi"/>
+          <w:color w:val="auto"/>
+          <w:shd w:val="clear" w:color="auto" w:fill="FFFFFF"/>
+        </w:rPr>
+        <w:t>I came upon</w:t>
+      </w:r>
+      <w:r>
+        <w:rPr>
+          <w:rFonts w:asciiTheme="minorBidi" w:hAnsiTheme="minorBidi"/>
+          <w:color w:val="auto"/>
+          <w:shd w:val="clear" w:color="auto" w:fill="FFFFFF"/>
+        </w:rPr>
+        <w:t xml:space="preserve"> the advertised </w:t>
+      </w:r>
+      <w:r>
+        <w:rPr>
+          <w:rFonts w:asciiTheme="minorBidi" w:hAnsiTheme="minorBidi"/>
+          <w:color w:val="auto"/>
+          <w:shd w:val="clear" w:color="auto" w:fill="FFFFFF"/>
+        </w:rPr>
+        <w:t xml:space="preserve">opening </w:t>
+      </w:r>
+      <w:r>
+        <w:rPr>
+          <w:rFonts w:asciiTheme="minorBidi" w:hAnsiTheme="minorBidi"/>
+          <w:color w:val="auto"/>
+          <w:shd w:val="clear" w:color="auto" w:fill="FFFFFF"/>
+        </w:rPr>
+        <w:t xml:space="preserve">for </w:t>
+      </w:r>
+      <w:r>
+        <w:rPr>
+          <w:rFonts w:asciiTheme="minorBidi" w:hAnsiTheme="minorBidi"/>
+          <w:color w:val="auto"/>
+          <w:shd w:val="clear" w:color="auto" w:fill="FFFFFF"/>
+        </w:rPr>
+        <w:t>the position of the</w:t>
+      </w:r>
+      <w:r>
+        <w:rPr>
+          <w:rFonts w:asciiTheme="minorBidi" w:hAnsiTheme="minorBidi"/>
+          <w:color w:val="auto"/>
+          <w:shd w:val="clear" w:color="auto" w:fill="FFFFFF"/>
+        </w:rPr>
+        <w:t xml:space="preserve"> Front-End</w:t>
+      </w:r>
+      <w:r>
+        <w:rPr>
+          <w:rFonts w:asciiTheme="minorBidi" w:hAnsiTheme="minorBidi"/>
+          <w:color w:val="auto"/>
+          <w:shd w:val="clear" w:color="auto" w:fill="FFFFFF"/>
+        </w:rPr>
+        <w:t xml:space="preserve"> </w:t>
+      </w:r>
+      <w:r>
+        <w:rPr>
+          <w:rFonts w:asciiTheme="minorBidi" w:hAnsiTheme="minorBidi"/>
+          <w:color w:val="auto"/>
+          <w:shd w:val="clear" w:color="auto" w:fill="FFFFFF"/>
+        </w:rPr>
+        <w:t>Software D</w:t>
+      </w:r>
+      <w:r>
+        <w:rPr>
+          <w:rFonts w:asciiTheme="minorBidi" w:hAnsiTheme="minorBidi"/>
+          <w:color w:val="auto"/>
+          <w:shd w:val="clear" w:color="auto" w:fill="FFFFFF"/>
+        </w:rPr>
+        <w:t>eveloper</w:t>
+      </w:r>
+      <w:r>
+        <w:rPr>
+          <w:rFonts w:asciiTheme="minorBidi" w:hAnsiTheme="minorBidi"/>
+          <w:color w:val="auto"/>
+          <w:shd w:val="clear" w:color="auto" w:fill="FFFFFF"/>
+        </w:rPr>
+        <w:t xml:space="preserve"> in your company</w:t>
+      </w:r>
+      <w:r>
+        <w:rPr>
+          <w:rFonts w:asciiTheme="minorBidi" w:hAnsiTheme="minorBidi"/>
+          <w:color w:val="auto"/>
+          <w:shd w:val="clear" w:color="auto" w:fill="FFFFFF"/>
+        </w:rPr>
+        <w:t>. The prospect of working with a lead</w:t>
+      </w:r>
+      <w:r>
+        <w:rPr>
+          <w:rFonts w:asciiTheme="minorBidi" w:hAnsiTheme="minorBidi"/>
+          <w:color w:val="auto"/>
+          <w:shd w:val="clear" w:color="auto" w:fill="FFFFFF"/>
+        </w:rPr>
+        <w:t>ing</w:t>
+      </w:r>
+      <w:r>
+        <w:rPr>
+          <w:rFonts w:asciiTheme="minorBidi" w:hAnsiTheme="minorBidi"/>
+          <w:color w:val="auto"/>
+          <w:shd w:val="clear" w:color="auto" w:fill="FFFFFF"/>
+        </w:rPr>
+        <w:t xml:space="preserve"> company of </w:t>
+      </w:r>
+      <w:r>
+        <w:rPr>
+          <w:rFonts w:asciiTheme="minorBidi" w:hAnsiTheme="minorBidi"/>
+          <w:color w:val="auto"/>
+          <w:shd w:val="clear" w:color="auto" w:fill="FFFFFF"/>
+        </w:rPr>
+        <w:t xml:space="preserve">computer software like </w:t>
+      </w:r>
+      <w:proofErr w:type="spellStart"/>
+      <w:r>
+        <w:rPr>
+          <w:rFonts w:asciiTheme="minorBidi" w:hAnsiTheme="minorBidi"/>
+          <w:color w:val="auto"/>
+          <w:shd w:val="clear" w:color="auto" w:fill="FFFFFF"/>
+        </w:rPr>
+        <w:t>Zlein</w:t>
+      </w:r>
+      <w:proofErr w:type="spellEnd"/>
+      <w:r>
+        <w:rPr>
+          <w:rFonts w:asciiTheme="minorBidi" w:hAnsiTheme="minorBidi"/>
+          <w:color w:val="auto"/>
+          <w:shd w:val="clear" w:color="auto" w:fill="FFFFFF"/>
+        </w:rPr>
+        <w:t xml:space="preserve"> is very exciting. As such</w:t>
+      </w:r>
+      <w:r>
+        <w:rPr>
+          <w:rFonts w:asciiTheme="minorBidi" w:hAnsiTheme="minorBidi"/>
+          <w:color w:val="auto"/>
+          <w:shd w:val="clear" w:color="auto" w:fill="FFFFFF"/>
+        </w:rPr>
+        <w:t>,</w:t>
+      </w:r>
+      <w:r>
+        <w:rPr>
+          <w:rFonts w:asciiTheme="minorBidi" w:hAnsiTheme="minorBidi"/>
+          <w:color w:val="auto"/>
+          <w:shd w:val="clear" w:color="auto" w:fill="FFFFFF"/>
+        </w:rPr>
+        <w:t xml:space="preserve"> it would</w:t>
+      </w:r>
+      <w:r>
+        <w:rPr>
+          <w:rFonts w:asciiTheme="minorBidi" w:hAnsiTheme="minorBidi"/>
+          <w:color w:val="auto"/>
+          <w:shd w:val="clear" w:color="auto" w:fill="FFFFFF"/>
+        </w:rPr>
+        <w:t xml:space="preserve"> be an honor to contribute the skills </w:t>
+      </w:r>
+      <w:r>
+        <w:rPr>
+          <w:rFonts w:asciiTheme="minorBidi" w:hAnsiTheme="minorBidi"/>
+          <w:color w:val="auto"/>
+          <w:shd w:val="clear" w:color="auto" w:fill="FFFFFF"/>
+        </w:rPr>
+        <w:t xml:space="preserve">I've accumulated throughout my </w:t>
+      </w:r>
+      <w:r>
+        <w:rPr>
+          <w:rFonts w:asciiTheme="minorBidi" w:hAnsiTheme="minorBidi"/>
+          <w:color w:val="auto"/>
+          <w:shd w:val="clear" w:color="auto" w:fill="FFFFFF"/>
+        </w:rPr>
+        <w:t>3 years of experience</w:t>
+      </w:r>
+      <w:r>
+        <w:rPr>
+          <w:rFonts w:asciiTheme="minorBidi" w:hAnsiTheme="minorBidi"/>
+          <w:color w:val="auto"/>
+          <w:shd w:val="clear" w:color="auto" w:fill="FFFFFF"/>
+        </w:rPr>
+        <w:t xml:space="preserve"> to further contribute to </w:t>
+      </w:r>
+      <w:r>
+        <w:rPr>
+          <w:rFonts w:asciiTheme="minorBidi" w:hAnsiTheme="minorBidi"/>
+          <w:color w:val="auto"/>
+          <w:shd w:val="clear" w:color="auto" w:fill="FFFFFF"/>
+        </w:rPr>
+        <w:t xml:space="preserve">the </w:t>
+      </w:r>
+      <w:r>
+        <w:rPr>
+          <w:rFonts w:asciiTheme="minorBidi" w:hAnsiTheme="minorBidi"/>
+          <w:color w:val="auto"/>
+          <w:shd w:val="clear" w:color="auto" w:fill="FFFFFF"/>
+        </w:rPr>
+        <w:t xml:space="preserve">accomplishments of </w:t>
+      </w:r>
+      <w:proofErr w:type="spellStart"/>
+      <w:r>
+        <w:rPr>
+          <w:rFonts w:asciiTheme="minorBidi" w:hAnsiTheme="minorBidi"/>
+          <w:color w:val="auto"/>
+          <w:shd w:val="clear" w:color="auto" w:fill="FFFFFF"/>
+        </w:rPr>
+        <w:t>Zlein</w:t>
+      </w:r>
+      <w:proofErr w:type="spellEnd"/>
+      <w:r>
+        <w:rPr>
+          <w:rFonts w:asciiTheme="minorBidi" w:hAnsiTheme="minorBidi"/>
+          <w:color w:val="auto"/>
+          <w:shd w:val="clear" w:color="auto" w:fill="FFFFFF"/>
+        </w:rPr>
+        <w:t>.</w:t>
+      </w:r>
+      <w:r>
+        <w:rPr>
+          <w:rFonts w:asciiTheme="minorBidi" w:hAnsiTheme="minorBidi"/>
+          <w:color w:val="auto"/>
+          <w:shd w:val="clear" w:color="auto" w:fill="FFFFFF"/>
+        </w:rPr>
+        <w:t xml:space="preserve"> </w:t>
+      </w:r>
+      <w:r>
+        <w:rPr>
+          <w:rFonts w:asciiTheme="minorBidi" w:hAnsiTheme="minorBidi"/>
+          <w:color w:val="auto"/>
+          <w:lang w:bidi="ar-EG"/>
+        </w:rPr>
+        <w:t>For the last 2 years, I have been working as a</w:t>
+      </w:r>
+      <w:r>
+        <w:rPr>
+          <w:rFonts w:asciiTheme="minorBidi" w:hAnsiTheme="minorBidi"/>
+          <w:color w:val="auto"/>
+          <w:lang w:bidi="ar-EG"/>
+        </w:rPr>
+        <w:t>n</w:t>
+      </w:r>
+      <w:r>
+        <w:rPr>
+          <w:rFonts w:asciiTheme="minorBidi" w:hAnsiTheme="minorBidi"/>
+          <w:color w:val="auto"/>
+          <w:lang w:bidi="ar-EG"/>
+        </w:rPr>
+        <w:t xml:space="preserve"> infrastructure and security engineer at</w:t>
+      </w:r>
+      <w:r>
+        <w:rPr>
+          <w:rFonts w:asciiTheme="minorBidi" w:hAnsiTheme="minorBidi"/>
+          <w:color w:val="auto"/>
+          <w:lang w:bidi="ar-EG"/>
+        </w:rPr>
+        <w:t xml:space="preserve"> the</w:t>
+      </w:r>
+      <w:r>
+        <w:rPr>
+          <w:rFonts w:asciiTheme="minorBidi" w:hAnsiTheme="minorBidi"/>
+          <w:color w:val="auto"/>
+          <w:lang w:bidi="ar-EG"/>
+        </w:rPr>
+        <w:t xml:space="preserve"> Egyptian Cloud Computer Center (EC3).</w:t>
       </w:r>
     </w:p>
     <w:p>
       <w:pPr>
         <w:ind w:left="0"/>
-        <w:rPr>
-          <w:rFonts w:asciiTheme="minorBidi" w:hAnsiTheme="minorBidi"/>
-          <w:color w:val="000000" w:themeColor="text1"/>
-          <w:sz w:val="24"/>
-          <w:szCs w:val="24"/>
-          <w:lang w:bidi="ar-EG"/>
-        </w:rPr>
-      </w:pPr>
+        <w:jc w:val="both"/>
+        <w:rPr>
+          <w:rFonts w:asciiTheme="minorBidi" w:hAnsiTheme="minorBidi"/>
+          <w:color w:val="auto"/>
+          <w:shd w:val="clear" w:color="auto" w:fill="FFFFFF"/>
+        </w:rPr>
+      </w:pPr>
+      <w:r>
+        <w:rPr>
+          <w:rFonts w:asciiTheme="minorBidi" w:hAnsiTheme="minorBidi"/>
+          <w:color w:val="auto"/>
+          <w:shd w:val="clear" w:color="auto" w:fill="FFFFFF"/>
+        </w:rPr>
+        <w:t xml:space="preserve">According to my research, </w:t>
+      </w:r>
+      <w:proofErr w:type="spellStart"/>
+      <w:r>
+        <w:rPr>
+          <w:rFonts w:asciiTheme="minorBidi" w:hAnsiTheme="minorBidi"/>
+          <w:color w:val="auto"/>
+          <w:shd w:val="clear" w:color="auto" w:fill="FFFFFF"/>
+        </w:rPr>
+        <w:t>Zlien</w:t>
+      </w:r>
+      <w:proofErr w:type="spellEnd"/>
+      <w:r>
+        <w:rPr>
+          <w:rFonts w:asciiTheme="minorBidi" w:hAnsiTheme="minorBidi"/>
+          <w:color w:val="auto"/>
+          <w:shd w:val="clear" w:color="auto" w:fill="FFFFFF"/>
+        </w:rPr>
+        <w:t xml:space="preserve"> </w:t>
+      </w:r>
+      <w:bookmarkStart w:id="0" w:name="_GoBack"/>
+      <w:bookmarkEnd w:id="0"/>
+      <w:r>
+        <w:rPr>
+          <w:rFonts w:asciiTheme="minorBidi" w:hAnsiTheme="minorBidi"/>
+          <w:color w:val="auto"/>
+          <w:shd w:val="clear" w:color="auto" w:fill="FFFFFF"/>
+        </w:rPr>
+        <w:t>Company</w:t>
+      </w:r>
+      <w:r>
+        <w:rPr>
+          <w:rFonts w:asciiTheme="minorBidi" w:hAnsiTheme="minorBidi"/>
+          <w:color w:val="auto"/>
+          <w:shd w:val="clear" w:color="auto" w:fill="FFFFFF"/>
+        </w:rPr>
+        <w:t xml:space="preserve"> has managed to increase its project load each quarter and strengthen its already laudable position in the industry</w:t>
+      </w:r>
+      <w:r>
+        <w:rPr>
+          <w:rFonts w:asciiTheme="minorBidi" w:hAnsiTheme="minorBidi"/>
+          <w:color w:val="auto"/>
+          <w:shd w:val="clear" w:color="auto" w:fill="FFFFFF"/>
+        </w:rPr>
+        <w:t xml:space="preserve"> of Marketing, Advertising, </w:t>
+      </w:r>
+      <w:r>
+        <w:rPr>
+          <w:rFonts w:asciiTheme="minorBidi" w:hAnsiTheme="minorBidi"/>
+          <w:color w:val="auto"/>
+          <w:shd w:val="clear" w:color="auto" w:fill="FFFFFF"/>
+        </w:rPr>
+        <w:t>and Computer Software.</w:t>
+      </w:r>
+      <w:r>
+        <w:rPr>
+          <w:rFonts w:asciiTheme="minorBidi" w:hAnsiTheme="minorBidi"/>
+          <w:color w:val="auto"/>
+          <w:shd w:val="clear" w:color="auto" w:fill="FFFFFF"/>
+        </w:rPr>
+        <w:t xml:space="preserve"> Given that</w:t>
+      </w:r>
+      <w:r>
+        <w:rPr>
+          <w:rFonts w:asciiTheme="minorBidi" w:hAnsiTheme="minorBidi"/>
+          <w:color w:val="auto"/>
+          <w:shd w:val="clear" w:color="auto" w:fill="FFFFFF"/>
+        </w:rPr>
+        <w:t>, I have a direct experience with web design</w:t>
+      </w:r>
+      <w:r>
+        <w:rPr>
+          <w:rFonts w:asciiTheme="minorBidi" w:hAnsiTheme="minorBidi"/>
+          <w:color w:val="auto"/>
+          <w:shd w:val="clear" w:color="auto" w:fill="FFFFFF"/>
+        </w:rPr>
+        <w:t xml:space="preserve"> (HTML, CSS, JavaScript)</w:t>
+      </w:r>
+      <w:r>
+        <w:rPr>
+          <w:rFonts w:asciiTheme="minorBidi" w:hAnsiTheme="minorBidi"/>
+          <w:color w:val="auto"/>
+          <w:shd w:val="clear" w:color="auto" w:fill="FFFFFF"/>
+        </w:rPr>
+        <w:t xml:space="preserve"> and frameworks</w:t>
+      </w:r>
+      <w:r>
+        <w:rPr>
+          <w:rFonts w:asciiTheme="minorBidi" w:hAnsiTheme="minorBidi"/>
+          <w:color w:val="auto"/>
+          <w:shd w:val="clear" w:color="auto" w:fill="FFFFFF"/>
+        </w:rPr>
+        <w:t xml:space="preserve"> (Angular, Ember)</w:t>
+      </w:r>
+      <w:r>
+        <w:rPr>
+          <w:rFonts w:asciiTheme="minorBidi" w:hAnsiTheme="minorBidi"/>
+          <w:color w:val="auto"/>
+          <w:shd w:val="clear" w:color="auto" w:fill="FFFFFF"/>
+        </w:rPr>
+        <w:t xml:space="preserve">, </w:t>
+      </w:r>
+      <w:r>
+        <w:rPr>
+          <w:rFonts w:asciiTheme="minorBidi" w:hAnsiTheme="minorBidi"/>
+          <w:color w:val="auto"/>
+          <w:shd w:val="clear" w:color="auto" w:fill="FDFDFD"/>
+        </w:rPr>
+        <w:t xml:space="preserve">Included in my front end developer skill set are a range of tools and resources for building landing pages tracking and analysis of websites conducting split tests catching and correcting errors before content goes live and more. In addition to writing and correcting front end coding I am familiar with the technical specifications for designing prototypes and guides. I have operated both independently and on teams both onsite and mobile. Juggling an entire project or working alongside others has honed time management skills for effective planning and organization estimating budgets and completing tasks on deadline every </w:t>
+      </w:r>
+      <w:proofErr w:type="spellStart"/>
+      <w:r>
+        <w:rPr>
+          <w:rFonts w:asciiTheme="minorBidi" w:hAnsiTheme="minorBidi"/>
+          <w:color w:val="auto"/>
+          <w:shd w:val="clear" w:color="auto" w:fill="FDFDFD"/>
+        </w:rPr>
+        <w:t>time.</w:t>
+      </w:r>
+      <w:r>
+        <w:rPr>
+          <w:rFonts w:asciiTheme="minorBidi" w:hAnsiTheme="minorBidi"/>
+          <w:color w:val="auto"/>
+          <w:shd w:val="clear" w:color="auto" w:fill="FFFFFF"/>
+        </w:rPr>
+        <w:t>I</w:t>
+      </w:r>
+      <w:proofErr w:type="spellEnd"/>
+      <w:r>
+        <w:rPr>
+          <w:rFonts w:asciiTheme="minorBidi" w:hAnsiTheme="minorBidi"/>
+          <w:color w:val="auto"/>
+          <w:shd w:val="clear" w:color="auto" w:fill="FFFFFF"/>
+        </w:rPr>
+        <w:t xml:space="preserve"> strongly feel I would be quite an asset to </w:t>
+      </w:r>
+      <w:proofErr w:type="spellStart"/>
+      <w:r>
+        <w:rPr>
+          <w:rFonts w:asciiTheme="minorBidi" w:hAnsiTheme="minorBidi"/>
+          <w:color w:val="auto"/>
+          <w:shd w:val="clear" w:color="auto" w:fill="FFFFFF"/>
+        </w:rPr>
+        <w:t>Zlabs</w:t>
+      </w:r>
+      <w:proofErr w:type="spellEnd"/>
+      <w:r>
+        <w:rPr>
+          <w:rFonts w:asciiTheme="minorBidi" w:hAnsiTheme="minorBidi"/>
+          <w:color w:val="auto"/>
+          <w:shd w:val="clear" w:color="auto" w:fill="FFFFFF"/>
+        </w:rPr>
+        <w:t>.</w:t>
+      </w:r>
     </w:p>
     <w:p>
       <w:pPr>
         <w:ind w:left="0"/>
-        <w:rPr>
-          <w:rFonts w:asciiTheme="minorBidi" w:hAnsiTheme="minorBidi"/>
-          <w:color w:val="000000" w:themeColor="text1"/>
-          <w:sz w:val="24"/>
-          <w:szCs w:val="24"/>
-          <w:lang w:bidi="ar-EG"/>
-        </w:rPr>
-      </w:pPr>
-      <w:r>
-        <w:rPr>
-          <w:rFonts w:asciiTheme="minorBidi" w:hAnsiTheme="minorBidi"/>
-          <w:color w:val="000000" w:themeColor="text1"/>
-          <w:sz w:val="24"/>
-          <w:szCs w:val="24"/>
-          <w:lang w:bidi="ar-EG"/>
-        </w:rPr>
-        <w:t xml:space="preserve">For the last 2 years, I have been working as </w:t>
-      </w:r>
-      <w:proofErr w:type="spellStart"/>
-      <w:proofErr w:type="gramStart"/>
-      <w:r>
-        <w:rPr>
-          <w:rFonts w:asciiTheme="minorBidi" w:hAnsiTheme="minorBidi"/>
-          <w:color w:val="000000" w:themeColor="text1"/>
-          <w:sz w:val="24"/>
-          <w:szCs w:val="24"/>
-          <w:lang w:bidi="ar-EG"/>
-        </w:rPr>
-        <w:t>a</w:t>
-      </w:r>
-      <w:proofErr w:type="spellEnd"/>
-      <w:proofErr w:type="gramEnd"/>
-      <w:r>
-        <w:rPr>
-          <w:rFonts w:asciiTheme="minorBidi" w:hAnsiTheme="minorBidi"/>
-          <w:color w:val="000000" w:themeColor="text1"/>
-          <w:sz w:val="24"/>
-          <w:szCs w:val="24"/>
-          <w:lang w:bidi="ar-EG"/>
-        </w:rPr>
-        <w:t xml:space="preserve"> infrastructure and security engineer at Egyptian Cloud Computer Center (EC3).  </w:t>
-      </w:r>
+        <w:jc w:val="both"/>
+        <w:rPr>
+          <w:rFonts w:asciiTheme="minorBidi" w:hAnsiTheme="minorBidi"/>
+          <w:color w:val="auto"/>
+          <w:shd w:val="clear" w:color="auto" w:fill="FFFFFF"/>
+        </w:rPr>
+      </w:pPr>
     </w:p>
     <w:p>
       <w:pPr>
         <w:ind w:left="0"/>
-        <w:rPr>
-          <w:rFonts w:ascii="Cambria" w:hAnsi="Cambria"/>
-          <w:color w:val="000000"/>
-          <w:shd w:val="clear" w:color="auto" w:fill="FFFFFF"/>
-        </w:rPr>
-      </w:pPr>
-      <w:r>
-        <w:rPr>
-          <w:rFonts w:ascii="Cambria" w:hAnsi="Cambria"/>
-          <w:color w:val="000000"/>
-          <w:shd w:val="clear" w:color="auto" w:fill="FFFFFF"/>
-        </w:rPr>
-        <w:t>According to my research</w:t>
-      </w:r>
-      <w:proofErr w:type="gramStart"/>
-      <w:r>
-        <w:rPr>
-          <w:rFonts w:ascii="Cambria" w:hAnsi="Cambria"/>
-          <w:color w:val="000000"/>
-          <w:shd w:val="clear" w:color="auto" w:fill="FFFFFF"/>
-        </w:rPr>
-        <w:t>,</w:t>
-      </w:r>
-      <w:r>
-        <w:rPr>
-          <w:rFonts w:ascii="Cambria" w:hAnsi="Cambria"/>
-          <w:color w:val="000000"/>
-          <w:shd w:val="clear" w:color="auto" w:fill="FFFFFF"/>
-        </w:rPr>
-        <w:t xml:space="preserve">  </w:t>
+        <w:jc w:val="both"/>
+        <w:rPr>
+          <w:rFonts w:asciiTheme="minorBidi" w:hAnsiTheme="minorBidi"/>
+          <w:color w:val="auto"/>
+          <w:shd w:val="clear" w:color="auto" w:fill="FFFFFF"/>
+        </w:rPr>
+      </w:pPr>
+      <w:r>
+        <w:rPr>
+          <w:rFonts w:asciiTheme="minorBidi" w:hAnsiTheme="minorBidi"/>
+          <w:color w:val="auto"/>
+          <w:shd w:val="clear" w:color="auto" w:fill="FFFFFF"/>
+        </w:rPr>
+        <w:t>I feel very passionate about joining a</w:t>
+      </w:r>
+      <w:r>
+        <w:rPr>
+          <w:rFonts w:asciiTheme="minorBidi" w:hAnsiTheme="minorBidi"/>
+          <w:color w:val="auto"/>
+          <w:shd w:val="clear" w:color="auto" w:fill="FFFFFF"/>
+        </w:rPr>
+        <w:t xml:space="preserve"> hi</w:t>
+      </w:r>
+      <w:r>
+        <w:rPr>
+          <w:rFonts w:asciiTheme="minorBidi" w:hAnsiTheme="minorBidi"/>
+          <w:color w:val="auto"/>
+          <w:shd w:val="clear" w:color="auto" w:fill="FFFFFF"/>
+        </w:rPr>
+        <w:t>ghly respectable company where</w:t>
+      </w:r>
+      <w:r>
+        <w:rPr>
+          <w:rFonts w:asciiTheme="minorBidi" w:hAnsiTheme="minorBidi"/>
+          <w:color w:val="auto"/>
+          <w:shd w:val="clear" w:color="auto" w:fill="FFFFFF"/>
+        </w:rPr>
+        <w:t xml:space="preserve"> I feel</w:t>
+      </w:r>
+      <w:r>
+        <w:rPr>
+          <w:rFonts w:asciiTheme="minorBidi" w:hAnsiTheme="minorBidi"/>
+          <w:color w:val="auto"/>
+          <w:shd w:val="clear" w:color="auto" w:fill="FFFFFF"/>
+        </w:rPr>
+        <w:t xml:space="preserve"> that</w:t>
+      </w:r>
+      <w:r>
+        <w:rPr>
+          <w:rFonts w:asciiTheme="minorBidi" w:hAnsiTheme="minorBidi"/>
+          <w:color w:val="auto"/>
+          <w:shd w:val="clear" w:color="auto" w:fill="FFFFFF"/>
+        </w:rPr>
+        <w:t xml:space="preserve"> my particular skill set will make a real diffe</w:t>
+      </w:r>
+      <w:r>
+        <w:rPr>
+          <w:rFonts w:asciiTheme="minorBidi" w:hAnsiTheme="minorBidi"/>
+          <w:color w:val="auto"/>
+          <w:shd w:val="clear" w:color="auto" w:fill="FFFFFF"/>
+        </w:rPr>
+        <w:t xml:space="preserve">rence in keeping </w:t>
       </w:r>
       <w:proofErr w:type="spellStart"/>
       <w:r>
         <w:rPr>
-          <w:rFonts w:ascii="Cambria" w:hAnsi="Cambria"/>
-          <w:color w:val="000000"/>
+          <w:rFonts w:asciiTheme="minorBidi" w:hAnsiTheme="minorBidi"/>
+          <w:color w:val="auto"/>
           <w:shd w:val="clear" w:color="auto" w:fill="FFFFFF"/>
         </w:rPr>
         <w:t>Zlien</w:t>
       </w:r>
       <w:proofErr w:type="spellEnd"/>
-      <w:proofErr w:type="gramEnd"/>
-      <w:r>
-        <w:rPr>
-          <w:rFonts w:ascii="Cambria" w:hAnsi="Cambria"/>
-          <w:color w:val="000000"/>
-          <w:shd w:val="clear" w:color="auto" w:fill="FFFFFF"/>
-        </w:rPr>
-        <w:t xml:space="preserve"> company has </w:t>
-      </w:r>
-      <w:r>
-        <w:rPr>
-          <w:rFonts w:ascii="Cambria" w:hAnsi="Cambria"/>
-          <w:color w:val="000000"/>
-          <w:shd w:val="clear" w:color="auto" w:fill="FFFFFF"/>
-        </w:rPr>
-        <w:t>managed to increase its project load each quarter and strengthen its already laudable position in the industry</w:t>
-      </w:r>
-      <w:r>
-        <w:rPr>
-          <w:rFonts w:ascii="Cambria" w:hAnsi="Cambria"/>
-          <w:color w:val="000000"/>
-          <w:shd w:val="clear" w:color="auto" w:fill="FFFFFF"/>
-        </w:rPr>
-        <w:t xml:space="preserve"> of Marketing, Advertising and Computer Software.</w:t>
-      </w:r>
-      <w:r>
-        <w:rPr>
-          <w:rFonts w:ascii="Cambria" w:hAnsi="Cambria"/>
-          <w:color w:val="000000"/>
-          <w:shd w:val="clear" w:color="auto" w:fill="FFFFFF"/>
-        </w:rPr>
-        <w:t xml:space="preserve">  In fact, I have a direct </w:t>
-      </w:r>
-      <w:r>
-        <w:rPr>
-          <w:rFonts w:ascii="Cambria" w:hAnsi="Cambria"/>
-          <w:color w:val="000000"/>
-          <w:shd w:val="clear" w:color="auto" w:fill="FFFFFF"/>
-        </w:rPr>
-        <w:t>experience with</w:t>
-      </w:r>
-      <w:r>
-        <w:rPr>
-          <w:rFonts w:ascii="Cambria" w:hAnsi="Cambria"/>
-          <w:color w:val="000000"/>
-          <w:shd w:val="clear" w:color="auto" w:fill="FFFFFF"/>
-        </w:rPr>
-        <w:t xml:space="preserve"> web design and frameworks, </w:t>
-      </w:r>
-      <w:r>
-        <w:rPr>
-          <w:rFonts w:ascii="Cambria" w:hAnsi="Cambria"/>
-          <w:color w:val="000000"/>
-          <w:shd w:val="clear" w:color="auto" w:fill="FFFFFF"/>
-        </w:rPr>
-        <w:t xml:space="preserve">I strongly feel I would be quite an asset to International Company </w:t>
-      </w:r>
-      <w:proofErr w:type="spellStart"/>
-      <w:r>
-        <w:rPr>
-          <w:rFonts w:ascii="Cambria" w:hAnsi="Cambria"/>
-          <w:color w:val="000000"/>
-          <w:shd w:val="clear" w:color="auto" w:fill="FFFFFF"/>
-        </w:rPr>
-        <w:t>Zlien</w:t>
-      </w:r>
-      <w:proofErr w:type="spellEnd"/>
-      <w:r>
-        <w:rPr>
-          <w:rFonts w:ascii="Cambria" w:hAnsi="Cambria"/>
-          <w:color w:val="000000"/>
-          <w:shd w:val="clear" w:color="auto" w:fill="FFFFFF"/>
-        </w:rPr>
-        <w:t>.   A</w:t>
-      </w:r>
-      <w:r>
-        <w:rPr>
-          <w:rFonts w:ascii="Cambria" w:hAnsi="Cambria"/>
-          <w:color w:val="000000"/>
-          <w:shd w:val="clear" w:color="auto" w:fill="FFFFFF"/>
-        </w:rPr>
-        <w:t xml:space="preserve"> highly respectable company wherein I feel my particular skill</w:t>
-      </w:r>
-      <w:r>
-        <w:rPr>
-          <w:rFonts w:ascii="Cambria" w:hAnsi="Cambria"/>
-          <w:color w:val="000000"/>
-          <w:shd w:val="clear" w:color="auto" w:fill="FFFFFF"/>
-        </w:rPr>
-        <w:t xml:space="preserve"> </w:t>
-      </w:r>
-      <w:r>
-        <w:rPr>
-          <w:rFonts w:ascii="Cambria" w:hAnsi="Cambria"/>
-          <w:color w:val="000000"/>
-          <w:shd w:val="clear" w:color="auto" w:fill="FFFFFF"/>
-        </w:rPr>
-        <w:t xml:space="preserve">set will make a real difference in keeping </w:t>
-      </w:r>
-      <w:proofErr w:type="spellStart"/>
-      <w:r>
-        <w:rPr>
-          <w:rFonts w:ascii="Cambria" w:hAnsi="Cambria"/>
-          <w:color w:val="000000"/>
-          <w:shd w:val="clear" w:color="auto" w:fill="FFFFFF"/>
-        </w:rPr>
-        <w:t>Zlien</w:t>
-      </w:r>
-      <w:proofErr w:type="spellEnd"/>
-      <w:r>
-        <w:rPr>
-          <w:rFonts w:ascii="Cambria" w:hAnsi="Cambria"/>
-          <w:color w:val="000000"/>
-          <w:shd w:val="clear" w:color="auto" w:fill="FFFFFF"/>
-        </w:rPr>
-        <w:t xml:space="preserve"> </w:t>
-      </w:r>
-      <w:r>
-        <w:rPr>
-          <w:rFonts w:ascii="Cambria" w:hAnsi="Cambria"/>
-          <w:color w:val="000000"/>
-          <w:shd w:val="clear" w:color="auto" w:fill="FFFFFF"/>
-        </w:rPr>
-        <w:t>ahead of its competitors for years to come!</w:t>
+      <w:r>
+        <w:rPr>
+          <w:rFonts w:asciiTheme="minorBidi" w:hAnsiTheme="minorBidi"/>
+          <w:color w:val="auto"/>
+          <w:shd w:val="clear" w:color="auto" w:fill="FFFFFF"/>
+        </w:rPr>
+        <w:t xml:space="preserve"> ahead of </w:t>
+      </w:r>
+      <w:r>
+        <w:rPr>
+          <w:rFonts w:asciiTheme="minorBidi" w:hAnsiTheme="minorBidi"/>
+          <w:color w:val="auto"/>
+          <w:shd w:val="clear" w:color="auto" w:fill="FFFFFF"/>
+        </w:rPr>
+        <w:t>it</w:t>
+      </w:r>
+      <w:r>
+        <w:rPr>
+          <w:rFonts w:asciiTheme="minorBidi" w:hAnsiTheme="minorBidi"/>
+          <w:color w:val="auto"/>
+          <w:shd w:val="clear" w:color="auto" w:fill="FFFFFF"/>
+        </w:rPr>
+        <w:t>s competitors for years to come.</w:t>
       </w:r>
     </w:p>
     <w:p>
       <w:pPr>
         <w:ind w:left="0"/>
-        <w:rPr>
-          <w:rFonts w:ascii="Cambria" w:hAnsi="Cambria"/>
-          <w:color w:val="000000"/>
-          <w:shd w:val="clear" w:color="auto" w:fill="FFFFFF"/>
-        </w:rPr>
-      </w:pPr>
+        <w:jc w:val="both"/>
+        <w:rPr>
+          <w:rFonts w:asciiTheme="minorBidi" w:hAnsiTheme="minorBidi"/>
+          <w:color w:val="auto"/>
+          <w:shd w:val="clear" w:color="auto" w:fill="FFFFFF"/>
+        </w:rPr>
+      </w:pPr>
+      <w:r>
+        <w:rPr>
+          <w:rFonts w:asciiTheme="minorBidi" w:hAnsiTheme="minorBidi"/>
+          <w:color w:val="auto"/>
+          <w:shd w:val="clear" w:color="auto" w:fill="FFFFFF"/>
+        </w:rPr>
+        <w:t xml:space="preserve">I have worked with a Co-worker on a social media analytics project using python to retrieve tweet and posts and analyzed them to make analytic system using </w:t>
+      </w:r>
+      <w:proofErr w:type="spellStart"/>
+      <w:r>
+        <w:rPr>
+          <w:rFonts w:asciiTheme="minorBidi" w:hAnsiTheme="minorBidi"/>
+          <w:color w:val="auto"/>
+          <w:shd w:val="clear" w:color="auto" w:fill="FFFFFF"/>
+        </w:rPr>
+        <w:t>ElasticSearch</w:t>
+      </w:r>
+      <w:proofErr w:type="spellEnd"/>
+      <w:r>
+        <w:rPr>
+          <w:rFonts w:asciiTheme="minorBidi" w:hAnsiTheme="minorBidi"/>
+          <w:color w:val="auto"/>
+          <w:shd w:val="clear" w:color="auto" w:fill="FFFFFF"/>
+        </w:rPr>
+        <w:t xml:space="preserve">. </w:t>
+      </w:r>
+      <w:r>
+        <w:rPr>
+          <w:rFonts w:asciiTheme="minorBidi" w:hAnsiTheme="minorBidi"/>
+          <w:color w:val="auto"/>
+          <w:shd w:val="clear" w:color="auto" w:fill="FFFFFF"/>
+        </w:rPr>
+        <w:t>My dedication to hard work is exemplified by my professional track record. I have received multiple rewards in my department for recognition of my hard work and dedication. For instance, I was most recently awarded a Most Valuable employee designation in my department for my contributions as software developer. I always strive to exceed and expectations. This dedication is apparent in my work ethic and I have been gratified to receive recognition for the results that I achieve.</w:t>
+      </w:r>
     </w:p>
     <w:p>
       <w:pPr>
         <w:ind w:left="0"/>
-        <w:rPr>
-          <w:rFonts w:ascii="Cambria" w:hAnsi="Cambria"/>
-          <w:color w:val="000000"/>
-          <w:shd w:val="clear" w:color="auto" w:fill="FFFFFF"/>
-        </w:rPr>
-      </w:pPr>
-      <w:r>
-        <w:rPr>
-          <w:rFonts w:ascii="Cambria" w:hAnsi="Cambria"/>
-          <w:color w:val="000000"/>
-          <w:shd w:val="clear" w:color="auto" w:fill="FFFFFF"/>
-        </w:rPr>
-        <w:t xml:space="preserve">Thank you, Mr. </w:t>
-      </w:r>
-      <w:proofErr w:type="spellStart"/>
-      <w:r>
-        <w:rPr>
-          <w:rFonts w:asciiTheme="minorBidi" w:hAnsiTheme="minorBidi"/>
-          <w:color w:val="000000" w:themeColor="text1"/>
-          <w:sz w:val="24"/>
-          <w:szCs w:val="24"/>
-          <w:lang w:bidi="ar-EG"/>
-        </w:rPr>
-        <w:t>Elgendy</w:t>
-      </w:r>
-      <w:proofErr w:type="spellEnd"/>
-      <w:r>
-        <w:rPr>
-          <w:rFonts w:ascii="Cambria" w:hAnsi="Cambria"/>
-          <w:color w:val="000000"/>
-          <w:shd w:val="clear" w:color="auto" w:fill="FFFFFF"/>
-        </w:rPr>
-        <w:t>, for taking the time to consider my qualifications</w:t>
-      </w:r>
-      <w:r>
-        <w:rPr>
-          <w:rFonts w:ascii="Cambria" w:hAnsi="Cambria"/>
-          <w:color w:val="000000"/>
-          <w:shd w:val="clear" w:color="auto" w:fill="FFFFFF"/>
-        </w:rPr>
-        <w:t xml:space="preserve">. </w:t>
-      </w:r>
-      <w:r>
-        <w:rPr>
-          <w:rFonts w:ascii="Cambria" w:hAnsi="Cambria"/>
-          <w:color w:val="000000"/>
-          <w:shd w:val="clear" w:color="auto" w:fill="FFFFFF"/>
-        </w:rPr>
-        <w:t>I look forward to speaking with you f</w:t>
-      </w:r>
-      <w:r>
-        <w:rPr>
-          <w:rFonts w:ascii="Cambria" w:hAnsi="Cambria"/>
-          <w:color w:val="000000"/>
-          <w:shd w:val="clear" w:color="auto" w:fill="FFFFFF"/>
-        </w:rPr>
-        <w:t>urther, and am available at (010</w:t>
-      </w:r>
-      <w:r>
-        <w:rPr>
-          <w:rFonts w:ascii="Cambria" w:hAnsi="Cambria"/>
-          <w:color w:val="000000"/>
-          <w:shd w:val="clear" w:color="auto" w:fill="FFFFFF"/>
-        </w:rPr>
-        <w:t xml:space="preserve">) </w:t>
-      </w:r>
-      <w:r>
-        <w:rPr>
-          <w:rFonts w:ascii="Cambria" w:hAnsi="Cambria"/>
-          <w:color w:val="000000"/>
-          <w:shd w:val="clear" w:color="auto" w:fill="FFFFFF"/>
-        </w:rPr>
-        <w:t>194</w:t>
-      </w:r>
-      <w:r>
-        <w:rPr>
-          <w:rFonts w:ascii="Cambria" w:hAnsi="Cambria"/>
-          <w:color w:val="000000"/>
-          <w:shd w:val="clear" w:color="auto" w:fill="FFFFFF"/>
-        </w:rPr>
-        <w:t>-</w:t>
-      </w:r>
-      <w:r>
-        <w:rPr>
-          <w:rFonts w:ascii="Cambria" w:hAnsi="Cambria"/>
-          <w:color w:val="000000"/>
-          <w:shd w:val="clear" w:color="auto" w:fill="FFFFFF"/>
-        </w:rPr>
-        <w:t>17611</w:t>
-      </w:r>
-      <w:r>
-        <w:rPr>
-          <w:rFonts w:ascii="Cambria" w:hAnsi="Cambria"/>
-          <w:color w:val="000000"/>
-          <w:shd w:val="clear" w:color="auto" w:fill="FFFFFF"/>
-        </w:rPr>
-        <w:t xml:space="preserve"> for any additional information or to discuss anything specific.</w:t>
-      </w:r>
+        <w:jc w:val="both"/>
+        <w:rPr>
+          <w:rFonts w:asciiTheme="minorBidi" w:hAnsiTheme="minorBidi"/>
+          <w:color w:val="auto"/>
+          <w:shd w:val="clear" w:color="auto" w:fill="FFFFFF"/>
+        </w:rPr>
+      </w:pPr>
     </w:p>
     <w:p>
       <w:pPr>
         <w:ind w:left="0"/>
-        <w:rPr>
-          <w:rFonts w:ascii="Cambria" w:hAnsi="Cambria"/>
-          <w:color w:val="000000"/>
-          <w:shd w:val="clear" w:color="auto" w:fill="FFFFFF"/>
-        </w:rPr>
-      </w:pPr>
+        <w:jc w:val="both"/>
+        <w:rPr>
+          <w:rFonts w:asciiTheme="minorBidi" w:hAnsiTheme="minorBidi"/>
+          <w:color w:val="auto"/>
+          <w:shd w:val="clear" w:color="auto" w:fill="FFFFFF"/>
+        </w:rPr>
+      </w:pPr>
+      <w:r>
+        <w:rPr>
+          <w:rFonts w:asciiTheme="minorBidi" w:hAnsiTheme="minorBidi"/>
+          <w:color w:val="auto"/>
+          <w:shd w:val="clear" w:color="auto" w:fill="FFFFFF"/>
+        </w:rPr>
+        <w:t xml:space="preserve">Thank you, Mr. </w:t>
+      </w:r>
+      <w:proofErr w:type="spellStart"/>
+      <w:r>
+        <w:rPr>
+          <w:rFonts w:asciiTheme="minorBidi" w:hAnsiTheme="minorBidi"/>
+          <w:color w:val="auto"/>
+          <w:lang w:bidi="ar-EG"/>
+        </w:rPr>
+        <w:t>Elgendy</w:t>
+      </w:r>
+      <w:proofErr w:type="spellEnd"/>
+      <w:r>
+        <w:rPr>
+          <w:rFonts w:asciiTheme="minorBidi" w:hAnsiTheme="minorBidi"/>
+          <w:color w:val="auto"/>
+          <w:shd w:val="clear" w:color="auto" w:fill="FFFFFF"/>
+        </w:rPr>
+        <w:t>, for taking the time to consider my qualifications. I look forward to speaking with you further, and am available at (010) 194-17611 for any additional information or to discuss anything specific.</w:t>
+      </w:r>
     </w:p>
     <w:p>
       <w:pPr>
         <w:ind w:left="0"/>
-        <w:rPr>
-          <w:rFonts w:ascii="Cambria" w:hAnsi="Cambria"/>
-          <w:color w:val="000000"/>
-          <w:shd w:val="clear" w:color="auto" w:fill="FFFFFF"/>
-        </w:rPr>
-      </w:pPr>
-      <w:r>
-        <w:rPr>
-          <w:rFonts w:ascii="Cambria" w:hAnsi="Cambria"/>
-          <w:color w:val="000000"/>
-          <w:shd w:val="clear" w:color="auto" w:fill="FFFFFF"/>
-        </w:rPr>
-        <w:t>Once again, thank you for your time and consideration.</w:t>
-      </w:r>
+        <w:jc w:val="both"/>
+        <w:rPr>
+          <w:rFonts w:asciiTheme="minorBidi" w:hAnsiTheme="minorBidi"/>
+          <w:color w:val="auto"/>
+          <w:shd w:val="clear" w:color="auto" w:fill="FFFFFF"/>
+        </w:rPr>
+      </w:pPr>
     </w:p>
     <w:p>
       <w:pPr>
         <w:ind w:left="0"/>
-        <w:rPr>
-          <w:rFonts w:ascii="Cambria" w:hAnsi="Cambria"/>
-          <w:color w:val="000000"/>
-          <w:shd w:val="clear" w:color="auto" w:fill="FFFFFF"/>
-        </w:rPr>
-      </w:pPr>
+        <w:jc w:val="both"/>
+        <w:rPr>
+          <w:rFonts w:asciiTheme="minorBidi" w:hAnsiTheme="minorBidi"/>
+          <w:color w:val="auto"/>
+          <w:shd w:val="clear" w:color="auto" w:fill="FFFFFF"/>
+        </w:rPr>
+      </w:pPr>
+      <w:r>
+        <w:rPr>
+          <w:rFonts w:asciiTheme="minorBidi" w:hAnsiTheme="minorBidi"/>
+          <w:color w:val="auto"/>
+          <w:shd w:val="clear" w:color="auto" w:fill="FFFFFF"/>
+        </w:rPr>
+        <w:t>Once again, thank you for your time and consideration.</w:t>
+      </w:r>
     </w:p>
     <w:p>
       <w:pPr>
-        <w:pStyle w:val="NormalWeb"/>
-        <w:rPr>
-          <w:rFonts w:ascii="Cambria" w:hAnsi="Cambria"/>
-          <w:color w:val="000000"/>
-        </w:rPr>
-      </w:pPr>
-      <w:r>
-        <w:rPr>
-          <w:rFonts w:ascii="Cambria" w:hAnsi="Cambria"/>
-          <w:color w:val="000000"/>
-        </w:rPr>
-        <w:t>Sincerely,</w:t>
-      </w:r>
+        <w:ind w:left="0"/>
+        <w:jc w:val="both"/>
+        <w:rPr>
+          <w:rFonts w:asciiTheme="minorBidi" w:hAnsiTheme="minorBidi"/>
+          <w:color w:val="auto"/>
+          <w:shd w:val="clear" w:color="auto" w:fill="FFFFFF"/>
+        </w:rPr>
+      </w:pPr>
     </w:p>
     <w:p>
       <w:pPr>
-        <w:pStyle w:val="NormalWeb"/>
-        <w:rPr>
-          <w:rFonts w:ascii="Cambria" w:hAnsi="Cambria"/>
-          <w:color w:val="000000"/>
-        </w:rPr>
-      </w:pPr>
-      <w:r>
-        <w:rPr>
-          <w:rFonts w:ascii="Cambria" w:hAnsi="Cambria"/>
-          <w:color w:val="000000"/>
-        </w:rPr>
-        <w:t>Ekram Abd-elwahab</w:t>
-      </w:r>
-      <w:bookmarkStart w:id="0" w:name="_GoBack"/>
-      <w:bookmarkEnd w:id="0"/>
+        <w:ind w:left="0"/>
+        <w:jc w:val="both"/>
+        <w:rPr>
+          <w:rFonts w:asciiTheme="minorBidi" w:hAnsiTheme="minorBidi"/>
+          <w:color w:val="auto"/>
+        </w:rPr>
+      </w:pPr>
+      <w:r>
+        <w:rPr>
+          <w:rFonts w:asciiTheme="minorBidi" w:hAnsiTheme="minorBidi"/>
+          <w:color w:val="auto"/>
+        </w:rPr>
+        <w:t>Sincerely,</w:t>
+      </w:r>
     </w:p>
     <w:p>
       <w:pPr>
         <w:ind w:left="0"/>
-        <w:rPr>
-          <w:rFonts w:asciiTheme="minorBidi" w:hAnsiTheme="minorBidi"/>
-          <w:color w:val="000000" w:themeColor="text1"/>
-          <w:sz w:val="24"/>
-          <w:szCs w:val="24"/>
-          <w:lang w:bidi="ar-EG"/>
+        <w:jc w:val="both"/>
+        <w:rPr>
+          <w:rFonts w:asciiTheme="minorBidi" w:hAnsiTheme="minorBidi"/>
+          <w:color w:val="auto"/>
         </w:rPr>
       </w:pPr>
     </w:p>
     <w:p>
       <w:pPr>
         <w:ind w:left="0"/>
-        <w:rPr>
-          <w:rFonts w:asciiTheme="minorBidi" w:hAnsiTheme="minorBidi"/>
-          <w:color w:val="000000" w:themeColor="text1"/>
-          <w:sz w:val="24"/>
-          <w:szCs w:val="24"/>
+        <w:jc w:val="both"/>
+        <w:rPr>
+          <w:rFonts w:asciiTheme="minorBidi" w:hAnsiTheme="minorBidi" w:hint="cs"/>
+          <w:color w:val="auto"/>
+          <w:shd w:val="clear" w:color="auto" w:fill="FFFFFF"/>
+          <w:rtl/>
           <w:lang w:bidi="ar-EG"/>
         </w:rPr>
       </w:pPr>
-    </w:p>
-    <w:p>
-      <w:pPr>
-        <w:ind w:left="0"/>
-        <w:rPr>
-          <w:rFonts w:asciiTheme="minorBidi" w:hAnsiTheme="minorBidi"/>
-          <w:color w:val="000000" w:themeColor="text1"/>
-          <w:sz w:val="24"/>
-          <w:szCs w:val="24"/>
-          <w:lang w:bidi="ar-EG"/>
-        </w:rPr>
-      </w:pPr>
+      <w:r>
+        <w:rPr>
+          <w:rFonts w:asciiTheme="minorBidi" w:hAnsiTheme="minorBidi"/>
+          <w:color w:val="auto"/>
+        </w:rPr>
+        <w:t xml:space="preserve">Ekram </w:t>
+      </w:r>
+      <w:proofErr w:type="spellStart"/>
+      <w:r>
+        <w:rPr>
+          <w:rFonts w:asciiTheme="minorBidi" w:hAnsiTheme="minorBidi"/>
+          <w:color w:val="auto"/>
+        </w:rPr>
+        <w:t>Abd-elwahab</w:t>
+      </w:r>
+      <w:proofErr w:type="spellEnd"/>
     </w:p>
     <w:sectPr>
-      <w:headerReference w:type="default" r:id="rId8"/>
+      <w:headerReference w:type="default" r:id="rId11"/>
       <w:pgSz w:w="12240" w:h="15840"/>
       <w:pgMar w:top="1440" w:right="1440" w:bottom="1440" w:left="1440" w:header="720" w:footer="720" w:gutter="0"/>
       <w:cols w:space="720"/>
@@ -2240,7 +2497,6 @@
     <w:name w:val="Normal (Web)"/>
     <w:basedOn w:val="Normal"/>
     <w:uiPriority w:val="99"/>
-    <w:semiHidden/>
     <w:unhideWhenUsed/>
     <w:rsid w:val="005B22A1"/>
     <w:pPr>
@@ -2252,6 +2508,29 @@
       <w:color w:val="auto"/>
       <w:sz w:val="24"/>
       <w:szCs w:val="24"/>
+    </w:rPr>
+  </w:style>
+  <w:style w:type="character" w:styleId="Hyperlink">
+    <w:name w:val="Hyperlink"/>
+    <w:basedOn w:val="DefaultParagraphFont"/>
+    <w:uiPriority w:val="99"/>
+    <w:unhideWhenUsed/>
+    <w:rsid w:val="0076254E"/>
+    <w:rPr>
+      <w:color w:val="2C5C85" w:themeColor="hyperlink"/>
+      <w:u w:val="single"/>
+    </w:rPr>
+  </w:style>
+  <w:style w:type="character" w:styleId="FollowedHyperlink">
+    <w:name w:val="FollowedHyperlink"/>
+    <w:basedOn w:val="DefaultParagraphFont"/>
+    <w:uiPriority w:val="99"/>
+    <w:semiHidden/>
+    <w:unhideWhenUsed/>
+    <w:rsid w:val="00393CF7"/>
+    <w:rPr>
+      <w:color w:val="BF4A27" w:themeColor="followedHyperlink"/>
+      <w:u w:val="single"/>
     </w:rPr>
   </w:style>
 </w:styles>
@@ -2980,7 +3259,6 @@
     <w:name w:val="Normal (Web)"/>
     <w:basedOn w:val="Normal"/>
     <w:uiPriority w:val="99"/>
-    <w:semiHidden/>
     <w:unhideWhenUsed/>
     <w:rsid w:val="005B22A1"/>
     <w:pPr>
@@ -2992,6 +3270,29 @@
       <w:color w:val="auto"/>
       <w:sz w:val="24"/>
       <w:szCs w:val="24"/>
+    </w:rPr>
+  </w:style>
+  <w:style w:type="character" w:styleId="Hyperlink">
+    <w:name w:val="Hyperlink"/>
+    <w:basedOn w:val="DefaultParagraphFont"/>
+    <w:uiPriority w:val="99"/>
+    <w:unhideWhenUsed/>
+    <w:rsid w:val="0076254E"/>
+    <w:rPr>
+      <w:color w:val="2C5C85" w:themeColor="hyperlink"/>
+      <w:u w:val="single"/>
+    </w:rPr>
+  </w:style>
+  <w:style w:type="character" w:styleId="FollowedHyperlink">
+    <w:name w:val="FollowedHyperlink"/>
+    <w:basedOn w:val="DefaultParagraphFont"/>
+    <w:uiPriority w:val="99"/>
+    <w:semiHidden/>
+    <w:unhideWhenUsed/>
+    <w:rsid w:val="00393CF7"/>
+    <w:rPr>
+      <w:color w:val="BF4A27" w:themeColor="followedHyperlink"/>
+      <w:u w:val="single"/>
     </w:rPr>
   </w:style>
 </w:styles>
@@ -3192,7 +3493,7 @@
   <a:extraClrSchemeLst/>
   <a:extLst>
     <a:ext uri="{05A4C25C-085E-4340-85A3-A5531E510DB2}">
-      <thm15:themeFamily xmlns="" xmlns:thm15="http://schemas.microsoft.com/office/thememl/2012/main" name="Office Theme" id="{62F939B6-93AF-4DB8-9C6B-D6C7DFDC589F}" vid="{4A3C46E8-61CC-4603-A589-7422A47A8E4A}"/>
+      <thm15:themeFamily xmlns:thm15="http://schemas.microsoft.com/office/thememl/2012/main" xmlns="" name="Office Theme" id="{62F939B6-93AF-4DB8-9C6B-D6C7DFDC589F}" vid="{4A3C46E8-61CC-4603-A589-7422A47A8E4A}"/>
     </a:ext>
   </a:extLst>
 </a:theme>

</xml_diff>